<commit_message>
doc: optimise format, add chapter image format
Change-Id: Icda3b2015ba79688585bf9cba0e1279230fe069c
</commit_message>
<xml_diff>
--- a/document/linux recovery部署说明.docx
+++ b/document/linux recovery部署说明.docx
@@ -688,7 +688,7 @@
           <w:szCs w:val="44"/>
           <w:lang w:eastAsia="zh-CN"/>
         </w:rPr>
-        <w:instrText xml:space="preserve"> HYPERLINK \l _Toc24865 </w:instrText>
+        <w:instrText xml:space="preserve"> HYPERLINK \l _Toc4731 </w:instrText>
       </w:r>
       <w:r>
         <w:rPr>
@@ -717,7 +717,7 @@
         <w:fldChar w:fldCharType="begin"/>
       </w:r>
       <w:r>
-        <w:instrText xml:space="preserve"> PAGEREF _Toc24865 </w:instrText>
+        <w:instrText xml:space="preserve"> PAGEREF _Toc4731 </w:instrText>
       </w:r>
       <w:r>
         <w:fldChar w:fldCharType="separate"/>
@@ -764,7 +764,7 @@
           <w:szCs w:val="44"/>
           <w:lang w:eastAsia="zh-CN"/>
         </w:rPr>
-        <w:instrText xml:space="preserve"> HYPERLINK \l _Toc24833 </w:instrText>
+        <w:instrText xml:space="preserve"> HYPERLINK \l _Toc798 </w:instrText>
       </w:r>
       <w:r>
         <w:rPr>
@@ -779,8 +779,8 @@
       <w:r>
         <w:rPr>
           <w:rFonts w:hint="eastAsia" w:ascii="宋体" w:hAnsi="宋体" w:eastAsia="宋体" w:cs="宋体"/>
-          <w:b w:val="0"/>
-          <w:bCs w:val="0"/>
+          <w:b/>
+          <w:bCs/>
           <w:szCs w:val="32"/>
           <w:lang w:eastAsia="zh-CN"/>
         </w:rPr>
@@ -793,7 +793,7 @@
         <w:fldChar w:fldCharType="begin"/>
       </w:r>
       <w:r>
-        <w:instrText xml:space="preserve"> PAGEREF _Toc24833 </w:instrText>
+        <w:instrText xml:space="preserve"> PAGEREF _Toc798 </w:instrText>
       </w:r>
       <w:r>
         <w:fldChar w:fldCharType="separate"/>
@@ -840,7 +840,7 @@
           <w:szCs w:val="44"/>
           <w:lang w:eastAsia="zh-CN"/>
         </w:rPr>
-        <w:instrText xml:space="preserve"> HYPERLINK \l _Toc31060 </w:instrText>
+        <w:instrText xml:space="preserve"> HYPERLINK \l _Toc22320 </w:instrText>
       </w:r>
       <w:r>
         <w:rPr>
@@ -855,8 +855,8 @@
       <w:r>
         <w:rPr>
           <w:rFonts w:hint="eastAsia" w:ascii="宋体" w:hAnsi="宋体" w:eastAsia="宋体" w:cs="宋体"/>
-          <w:b w:val="0"/>
-          <w:bCs w:val="0"/>
+          <w:b/>
+          <w:bCs/>
           <w:szCs w:val="32"/>
           <w:lang w:val="en-US" w:eastAsia="zh-CN"/>
         </w:rPr>
@@ -865,8 +865,8 @@
       <w:r>
         <w:rPr>
           <w:rFonts w:hint="default" w:ascii="Times New Roman" w:hAnsi="Times New Roman" w:eastAsia="宋体" w:cs="Times New Roman"/>
-          <w:b w:val="0"/>
-          <w:bCs w:val="0"/>
+          <w:b/>
+          <w:bCs/>
           <w:szCs w:val="32"/>
           <w:lang w:val="en-US" w:eastAsia="zh-CN"/>
         </w:rPr>
@@ -879,7 +879,7 @@
         <w:fldChar w:fldCharType="begin"/>
       </w:r>
       <w:r>
-        <w:instrText xml:space="preserve"> PAGEREF _Toc31060 </w:instrText>
+        <w:instrText xml:space="preserve"> PAGEREF _Toc22320 </w:instrText>
       </w:r>
       <w:r>
         <w:fldChar w:fldCharType="separate"/>
@@ -926,7 +926,7 @@
           <w:szCs w:val="44"/>
           <w:lang w:eastAsia="zh-CN"/>
         </w:rPr>
-        <w:instrText xml:space="preserve"> HYPERLINK \l _Toc10421 </w:instrText>
+        <w:instrText xml:space="preserve"> HYPERLINK \l _Toc20089 </w:instrText>
       </w:r>
       <w:r>
         <w:rPr>
@@ -941,8 +941,8 @@
       <w:r>
         <w:rPr>
           <w:rFonts w:hint="eastAsia" w:ascii="宋体" w:hAnsi="宋体" w:eastAsia="宋体" w:cs="宋体"/>
-          <w:b w:val="0"/>
-          <w:bCs w:val="0"/>
+          <w:b/>
+          <w:bCs/>
           <w:szCs w:val="32"/>
           <w:lang w:val="en-US" w:eastAsia="zh-CN"/>
         </w:rPr>
@@ -955,7 +955,7 @@
         <w:fldChar w:fldCharType="begin"/>
       </w:r>
       <w:r>
-        <w:instrText xml:space="preserve"> PAGEREF _Toc10421 </w:instrText>
+        <w:instrText xml:space="preserve"> PAGEREF _Toc20089 </w:instrText>
       </w:r>
       <w:r>
         <w:fldChar w:fldCharType="separate"/>
@@ -1002,7 +1002,7 @@
           <w:szCs w:val="44"/>
           <w:lang w:eastAsia="zh-CN"/>
         </w:rPr>
-        <w:instrText xml:space="preserve"> HYPERLINK \l _Toc12534 </w:instrText>
+        <w:instrText xml:space="preserve"> HYPERLINK \l _Toc7632 </w:instrText>
       </w:r>
       <w:r>
         <w:rPr>
@@ -1017,8 +1017,8 @@
       <w:r>
         <w:rPr>
           <w:rFonts w:hint="eastAsia" w:ascii="宋体" w:hAnsi="宋体" w:eastAsia="宋体" w:cs="宋体"/>
-          <w:b w:val="0"/>
-          <w:bCs w:val="0"/>
+          <w:b/>
+          <w:bCs/>
           <w:szCs w:val="32"/>
           <w:lang w:val="en-US" w:eastAsia="zh-CN"/>
         </w:rPr>
@@ -1027,8 +1027,8 @@
       <w:r>
         <w:rPr>
           <w:rFonts w:hint="default" w:ascii="Times New Roman" w:hAnsi="Times New Roman" w:eastAsia="宋体" w:cs="Times New Roman"/>
-          <w:b w:val="0"/>
-          <w:bCs w:val="0"/>
+          <w:b/>
+          <w:bCs/>
           <w:szCs w:val="32"/>
           <w:lang w:val="en-US" w:eastAsia="zh-CN"/>
         </w:rPr>
@@ -1041,7 +1041,7 @@
         <w:fldChar w:fldCharType="begin"/>
       </w:r>
       <w:r>
-        <w:instrText xml:space="preserve"> PAGEREF _Toc12534 </w:instrText>
+        <w:instrText xml:space="preserve"> PAGEREF _Toc7632 </w:instrText>
       </w:r>
       <w:r>
         <w:fldChar w:fldCharType="separate"/>
@@ -1088,7 +1088,7 @@
           <w:szCs w:val="44"/>
           <w:lang w:eastAsia="zh-CN"/>
         </w:rPr>
-        <w:instrText xml:space="preserve"> HYPERLINK \l _Toc5812 </w:instrText>
+        <w:instrText xml:space="preserve"> HYPERLINK \l _Toc8492 </w:instrText>
       </w:r>
       <w:r>
         <w:rPr>
@@ -1117,7 +1117,7 @@
         <w:fldChar w:fldCharType="begin"/>
       </w:r>
       <w:r>
-        <w:instrText xml:space="preserve"> PAGEREF _Toc5812 </w:instrText>
+        <w:instrText xml:space="preserve"> PAGEREF _Toc8492 </w:instrText>
       </w:r>
       <w:r>
         <w:fldChar w:fldCharType="separate"/>
@@ -1164,7 +1164,7 @@
           <w:szCs w:val="44"/>
           <w:lang w:eastAsia="zh-CN"/>
         </w:rPr>
-        <w:instrText xml:space="preserve"> HYPERLINK \l _Toc25829 </w:instrText>
+        <w:instrText xml:space="preserve"> HYPERLINK \l _Toc20514 </w:instrText>
       </w:r>
       <w:r>
         <w:rPr>
@@ -1179,12 +1179,35 @@
       <w:r>
         <w:rPr>
           <w:rFonts w:hint="eastAsia" w:ascii="Times New Roman" w:hAnsi="Times New Roman" w:eastAsia="宋体" w:cs="Times New Roman"/>
-          <w:b w:val="0"/>
+          <w:b/>
+          <w:bCs/>
           <w:kern w:val="2"/>
           <w:szCs w:val="24"/>
           <w:lang w:val="en-US" w:eastAsia="zh-CN" w:bidi="ar"/>
         </w:rPr>
-        <w:t>1. 升级包制作程序说明</w:t>
+        <w:t>1</w:t>
+      </w:r>
+      <w:r>
+        <w:rPr>
+          <w:rFonts w:hint="eastAsia" w:ascii="Times New Roman" w:hAnsi="Times New Roman" w:cs="Times New Roman"/>
+          <w:b/>
+          <w:bCs/>
+          <w:kern w:val="2"/>
+          <w:szCs w:val="24"/>
+          <w:lang w:val="en-US" w:eastAsia="zh-CN" w:bidi="ar"/>
+        </w:rPr>
+        <w:t xml:space="preserve">. </w:t>
+      </w:r>
+      <w:r>
+        <w:rPr>
+          <w:rFonts w:hint="eastAsia" w:ascii="Times New Roman" w:hAnsi="Times New Roman" w:eastAsia="宋体" w:cs="Times New Roman"/>
+          <w:b/>
+          <w:bCs/>
+          <w:kern w:val="2"/>
+          <w:szCs w:val="24"/>
+          <w:lang w:val="en-US" w:eastAsia="zh-CN" w:bidi="ar"/>
+        </w:rPr>
+        <w:t>升级包制作程序说明</w:t>
       </w:r>
       <w:r>
         <w:tab/>
@@ -1193,7 +1216,7 @@
         <w:fldChar w:fldCharType="begin"/>
       </w:r>
       <w:r>
-        <w:instrText xml:space="preserve"> PAGEREF _Toc25829 </w:instrText>
+        <w:instrText xml:space="preserve"> PAGEREF _Toc20514 </w:instrText>
       </w:r>
       <w:r>
         <w:fldChar w:fldCharType="separate"/>
@@ -1221,16 +1244,12 @@
         <w:tabs>
           <w:tab w:val="right" w:leader="dot" w:pos="8306"/>
         </w:tabs>
-        <w:rPr>
-          <w:b w:val="0"/>
-          <w:bCs w:val="0"/>
-        </w:rPr>
-      </w:pPr>
-      <w:r>
-        <w:rPr>
-          <w:rFonts w:hint="eastAsia" w:ascii="宋体" w:hAnsi="宋体" w:eastAsia="宋体" w:cs="宋体"/>
-          <w:b w:val="0"/>
-          <w:bCs w:val="0"/>
+      </w:pPr>
+      <w:r>
+        <w:rPr>
+          <w:rFonts w:hint="eastAsia" w:ascii="宋体" w:hAnsi="宋体" w:eastAsia="宋体" w:cs="宋体"/>
+          <w:b/>
+          <w:bCs/>
           <w:szCs w:val="44"/>
           <w:lang w:eastAsia="zh-CN"/>
         </w:rPr>
@@ -1239,18 +1258,18 @@
       <w:r>
         <w:rPr>
           <w:rFonts w:hint="eastAsia" w:ascii="宋体" w:hAnsi="宋体" w:eastAsia="宋体" w:cs="宋体"/>
-          <w:b w:val="0"/>
-          <w:bCs w:val="0"/>
+          <w:b/>
+          <w:bCs/>
           <w:szCs w:val="44"/>
           <w:lang w:eastAsia="zh-CN"/>
         </w:rPr>
-        <w:instrText xml:space="preserve"> HYPERLINK \l _Toc30654 </w:instrText>
-      </w:r>
-      <w:r>
-        <w:rPr>
-          <w:rFonts w:hint="eastAsia" w:ascii="宋体" w:hAnsi="宋体" w:eastAsia="宋体" w:cs="宋体"/>
-          <w:b w:val="0"/>
-          <w:bCs w:val="0"/>
+        <w:instrText xml:space="preserve"> HYPERLINK \l _Toc15883 </w:instrText>
+      </w:r>
+      <w:r>
+        <w:rPr>
+          <w:rFonts w:hint="eastAsia" w:ascii="宋体" w:hAnsi="宋体" w:eastAsia="宋体" w:cs="宋体"/>
+          <w:b/>
+          <w:bCs/>
           <w:szCs w:val="44"/>
           <w:lang w:eastAsia="zh-CN"/>
         </w:rPr>
@@ -1259,8 +1278,8 @@
       <w:r>
         <w:rPr>
           <w:rFonts w:hint="eastAsia" w:ascii="Times New Roman" w:hAnsi="Times New Roman" w:cs="Times New Roman"/>
-          <w:b w:val="0"/>
-          <w:bCs w:val="0"/>
+          <w:b/>
+          <w:bCs/>
           <w:szCs w:val="28"/>
           <w:lang w:val="en-US" w:eastAsia="zh-CN"/>
         </w:rPr>
@@ -1269,60 +1288,36 @@
       <w:r>
         <w:rPr>
           <w:rFonts w:ascii="Times New Roman" w:hAnsi="Times New Roman" w:eastAsia="宋体" w:cs="Times New Roman"/>
-          <w:b w:val="0"/>
-          <w:bCs w:val="0"/>
+          <w:b/>
+          <w:bCs/>
           <w:szCs w:val="28"/>
           <w:lang w:val="en-US"/>
         </w:rPr>
         <w:t>partition.sh</w:t>
       </w:r>
       <w:r>
-        <w:rPr>
-          <w:b w:val="0"/>
-          <w:bCs w:val="0"/>
-        </w:rPr>
         <w:tab/>
       </w:r>
       <w:r>
-        <w:rPr>
-          <w:b w:val="0"/>
-          <w:bCs w:val="0"/>
-        </w:rPr>
         <w:fldChar w:fldCharType="begin"/>
       </w:r>
       <w:r>
-        <w:rPr>
-          <w:b w:val="0"/>
-          <w:bCs w:val="0"/>
-        </w:rPr>
-        <w:instrText xml:space="preserve"> PAGEREF _Toc30654 </w:instrText>
-      </w:r>
-      <w:r>
-        <w:rPr>
-          <w:b w:val="0"/>
-          <w:bCs w:val="0"/>
-        </w:rPr>
+        <w:instrText xml:space="preserve"> PAGEREF _Toc15883 </w:instrText>
+      </w:r>
+      <w:r>
         <w:fldChar w:fldCharType="separate"/>
       </w:r>
       <w:r>
-        <w:rPr>
-          <w:b w:val="0"/>
-          <w:bCs w:val="0"/>
-        </w:rPr>
         <w:t>7</w:t>
       </w:r>
       <w:r>
-        <w:rPr>
-          <w:b w:val="0"/>
-          <w:bCs w:val="0"/>
-        </w:rPr>
         <w:fldChar w:fldCharType="end"/>
       </w:r>
       <w:r>
         <w:rPr>
           <w:rFonts w:hint="eastAsia" w:ascii="宋体" w:hAnsi="宋体" w:eastAsia="宋体" w:cs="宋体"/>
-          <w:b w:val="0"/>
-          <w:bCs w:val="0"/>
+          <w:b/>
+          <w:bCs/>
           <w:szCs w:val="44"/>
           <w:lang w:eastAsia="zh-CN"/>
         </w:rPr>
@@ -1335,16 +1330,12 @@
         <w:tabs>
           <w:tab w:val="right" w:leader="dot" w:pos="8306"/>
         </w:tabs>
-        <w:rPr>
-          <w:b w:val="0"/>
-          <w:bCs w:val="0"/>
-        </w:rPr>
-      </w:pPr>
-      <w:r>
-        <w:rPr>
-          <w:rFonts w:hint="eastAsia" w:ascii="宋体" w:hAnsi="宋体" w:eastAsia="宋体" w:cs="宋体"/>
-          <w:b w:val="0"/>
-          <w:bCs w:val="0"/>
+      </w:pPr>
+      <w:r>
+        <w:rPr>
+          <w:rFonts w:hint="eastAsia" w:ascii="宋体" w:hAnsi="宋体" w:eastAsia="宋体" w:cs="宋体"/>
+          <w:b/>
+          <w:bCs/>
           <w:szCs w:val="44"/>
           <w:lang w:eastAsia="zh-CN"/>
         </w:rPr>
@@ -1353,18 +1344,18 @@
       <w:r>
         <w:rPr>
           <w:rFonts w:hint="eastAsia" w:ascii="宋体" w:hAnsi="宋体" w:eastAsia="宋体" w:cs="宋体"/>
-          <w:b w:val="0"/>
-          <w:bCs w:val="0"/>
+          <w:b/>
+          <w:bCs/>
           <w:szCs w:val="44"/>
           <w:lang w:eastAsia="zh-CN"/>
         </w:rPr>
-        <w:instrText xml:space="preserve"> HYPERLINK \l _Toc5922 </w:instrText>
-      </w:r>
-      <w:r>
-        <w:rPr>
-          <w:rFonts w:hint="eastAsia" w:ascii="宋体" w:hAnsi="宋体" w:eastAsia="宋体" w:cs="宋体"/>
-          <w:b w:val="0"/>
-          <w:bCs w:val="0"/>
+        <w:instrText xml:space="preserve"> HYPERLINK \l _Toc11536 </w:instrText>
+      </w:r>
+      <w:r>
+        <w:rPr>
+          <w:rFonts w:hint="eastAsia" w:ascii="宋体" w:hAnsi="宋体" w:eastAsia="宋体" w:cs="宋体"/>
+          <w:b/>
+          <w:bCs/>
           <w:szCs w:val="44"/>
           <w:lang w:eastAsia="zh-CN"/>
         </w:rPr>
@@ -1373,8 +1364,8 @@
       <w:r>
         <w:rPr>
           <w:rFonts w:hint="eastAsia" w:ascii="Times New Roman" w:hAnsi="Times New Roman" w:eastAsia="宋体" w:cs="Times New Roman"/>
-          <w:b w:val="0"/>
-          <w:bCs w:val="0"/>
+          <w:b/>
+          <w:bCs/>
           <w:kern w:val="2"/>
           <w:szCs w:val="28"/>
           <w:lang w:val="en-US" w:eastAsia="zh-CN" w:bidi="ar"/>
@@ -1384,8 +1375,8 @@
       <w:r>
         <w:rPr>
           <w:rFonts w:hint="default" w:ascii="Times New Roman" w:hAnsi="Times New Roman" w:eastAsia="宋体" w:cs="Times New Roman"/>
-          <w:b w:val="0"/>
-          <w:bCs w:val="0"/>
+          <w:b/>
+          <w:bCs/>
           <w:kern w:val="2"/>
           <w:szCs w:val="28"/>
           <w:lang w:val="en-US" w:eastAsia="zh-CN" w:bidi="ar"/>
@@ -1393,52 +1384,28 @@
         <w:t>customize.sh</w:t>
       </w:r>
       <w:r>
-        <w:rPr>
-          <w:b w:val="0"/>
-          <w:bCs w:val="0"/>
-        </w:rPr>
         <w:tab/>
       </w:r>
       <w:r>
-        <w:rPr>
-          <w:b w:val="0"/>
-          <w:bCs w:val="0"/>
-        </w:rPr>
         <w:fldChar w:fldCharType="begin"/>
       </w:r>
       <w:r>
-        <w:rPr>
-          <w:b w:val="0"/>
-          <w:bCs w:val="0"/>
-        </w:rPr>
-        <w:instrText xml:space="preserve"> PAGEREF _Toc5922 </w:instrText>
-      </w:r>
-      <w:r>
-        <w:rPr>
-          <w:b w:val="0"/>
-          <w:bCs w:val="0"/>
-        </w:rPr>
+        <w:instrText xml:space="preserve"> PAGEREF _Toc11536 </w:instrText>
+      </w:r>
+      <w:r>
         <w:fldChar w:fldCharType="separate"/>
       </w:r>
       <w:r>
-        <w:rPr>
-          <w:b w:val="0"/>
-          <w:bCs w:val="0"/>
-        </w:rPr>
         <w:t>9</w:t>
       </w:r>
       <w:r>
-        <w:rPr>
-          <w:b w:val="0"/>
-          <w:bCs w:val="0"/>
-        </w:rPr>
         <w:fldChar w:fldCharType="end"/>
       </w:r>
       <w:r>
         <w:rPr>
           <w:rFonts w:hint="eastAsia" w:ascii="宋体" w:hAnsi="宋体" w:eastAsia="宋体" w:cs="宋体"/>
-          <w:b w:val="0"/>
-          <w:bCs w:val="0"/>
+          <w:b/>
+          <w:bCs/>
           <w:szCs w:val="44"/>
           <w:lang w:eastAsia="zh-CN"/>
         </w:rPr>
@@ -1451,16 +1418,12 @@
         <w:tabs>
           <w:tab w:val="right" w:leader="dot" w:pos="8306"/>
         </w:tabs>
-        <w:rPr>
-          <w:b w:val="0"/>
-          <w:bCs w:val="0"/>
-        </w:rPr>
-      </w:pPr>
-      <w:r>
-        <w:rPr>
-          <w:rFonts w:hint="eastAsia" w:ascii="宋体" w:hAnsi="宋体" w:eastAsia="宋体" w:cs="宋体"/>
-          <w:b w:val="0"/>
-          <w:bCs w:val="0"/>
+      </w:pPr>
+      <w:r>
+        <w:rPr>
+          <w:rFonts w:hint="eastAsia" w:ascii="宋体" w:hAnsi="宋体" w:eastAsia="宋体" w:cs="宋体"/>
+          <w:b/>
+          <w:bCs/>
           <w:szCs w:val="44"/>
           <w:lang w:eastAsia="zh-CN"/>
         </w:rPr>
@@ -1469,18 +1432,18 @@
       <w:r>
         <w:rPr>
           <w:rFonts w:hint="eastAsia" w:ascii="宋体" w:hAnsi="宋体" w:eastAsia="宋体" w:cs="宋体"/>
-          <w:b w:val="0"/>
-          <w:bCs w:val="0"/>
+          <w:b/>
+          <w:bCs/>
           <w:szCs w:val="44"/>
           <w:lang w:eastAsia="zh-CN"/>
         </w:rPr>
-        <w:instrText xml:space="preserve"> HYPERLINK \l _Toc23379 </w:instrText>
-      </w:r>
-      <w:r>
-        <w:rPr>
-          <w:rFonts w:hint="eastAsia" w:ascii="宋体" w:hAnsi="宋体" w:eastAsia="宋体" w:cs="宋体"/>
-          <w:b w:val="0"/>
-          <w:bCs w:val="0"/>
+        <w:instrText xml:space="preserve"> HYPERLINK \l _Toc5394 </w:instrText>
+      </w:r>
+      <w:r>
+        <w:rPr>
+          <w:rFonts w:hint="eastAsia" w:ascii="宋体" w:hAnsi="宋体" w:eastAsia="宋体" w:cs="宋体"/>
+          <w:b/>
+          <w:bCs/>
           <w:szCs w:val="44"/>
           <w:lang w:eastAsia="zh-CN"/>
         </w:rPr>
@@ -1489,8 +1452,8 @@
       <w:r>
         <w:rPr>
           <w:rFonts w:hint="eastAsia" w:ascii="Times New Roman" w:hAnsi="Times New Roman" w:eastAsia="宋体" w:cs="Times New Roman"/>
-          <w:b w:val="0"/>
-          <w:bCs w:val="0"/>
+          <w:b/>
+          <w:bCs/>
           <w:kern w:val="2"/>
           <w:szCs w:val="24"/>
           <w:lang w:val="en-US" w:eastAsia="zh-CN" w:bidi="ar"/>
@@ -1500,8 +1463,8 @@
       <w:r>
         <w:rPr>
           <w:rFonts w:hint="default" w:ascii="Times New Roman" w:hAnsi="Times New Roman" w:eastAsia="宋体" w:cs="Times New Roman"/>
-          <w:b w:val="0"/>
-          <w:bCs w:val="0"/>
+          <w:b/>
+          <w:bCs/>
           <w:kern w:val="2"/>
           <w:szCs w:val="24"/>
           <w:lang w:val="en-US" w:eastAsia="zh-CN" w:bidi="ar"/>
@@ -1509,52 +1472,283 @@
         <w:t>Makefile</w:t>
       </w:r>
       <w:r>
-        <w:rPr>
-          <w:b w:val="0"/>
-          <w:bCs w:val="0"/>
-        </w:rPr>
         <w:tab/>
       </w:r>
       <w:r>
-        <w:rPr>
-          <w:b w:val="0"/>
-          <w:bCs w:val="0"/>
-        </w:rPr>
         <w:fldChar w:fldCharType="begin"/>
       </w:r>
       <w:r>
-        <w:rPr>
-          <w:b w:val="0"/>
-          <w:bCs w:val="0"/>
-        </w:rPr>
-        <w:instrText xml:space="preserve"> PAGEREF _Toc23379 </w:instrText>
-      </w:r>
-      <w:r>
-        <w:rPr>
-          <w:b w:val="0"/>
-          <w:bCs w:val="0"/>
-        </w:rPr>
+        <w:instrText xml:space="preserve"> PAGEREF _Toc5394 </w:instrText>
+      </w:r>
+      <w:r>
         <w:fldChar w:fldCharType="separate"/>
       </w:r>
       <w:r>
-        <w:rPr>
-          <w:b w:val="0"/>
-          <w:bCs w:val="0"/>
-        </w:rPr>
         <w:t>10</w:t>
       </w:r>
       <w:r>
-        <w:rPr>
-          <w:b w:val="0"/>
-          <w:bCs w:val="0"/>
-        </w:rPr>
         <w:fldChar w:fldCharType="end"/>
       </w:r>
       <w:r>
         <w:rPr>
           <w:rFonts w:hint="eastAsia" w:ascii="宋体" w:hAnsi="宋体" w:eastAsia="宋体" w:cs="宋体"/>
-          <w:b w:val="0"/>
-          <w:bCs w:val="0"/>
+          <w:b/>
+          <w:bCs/>
+          <w:szCs w:val="44"/>
+          <w:lang w:eastAsia="zh-CN"/>
+        </w:rPr>
+        <w:fldChar w:fldCharType="end"/>
+      </w:r>
+    </w:p>
+    <w:p>
+      <w:pPr>
+        <w:pStyle w:val="15"/>
+        <w:tabs>
+          <w:tab w:val="right" w:leader="dot" w:pos="8306"/>
+        </w:tabs>
+      </w:pPr>
+      <w:r>
+        <w:rPr>
+          <w:rFonts w:hint="eastAsia" w:ascii="宋体" w:hAnsi="宋体" w:eastAsia="宋体" w:cs="宋体"/>
+          <w:b/>
+          <w:bCs/>
+          <w:szCs w:val="44"/>
+          <w:lang w:eastAsia="zh-CN"/>
+        </w:rPr>
+        <w:fldChar w:fldCharType="begin"/>
+      </w:r>
+      <w:r>
+        <w:rPr>
+          <w:rFonts w:hint="eastAsia" w:ascii="宋体" w:hAnsi="宋体" w:eastAsia="宋体" w:cs="宋体"/>
+          <w:b/>
+          <w:bCs/>
+          <w:szCs w:val="44"/>
+          <w:lang w:eastAsia="zh-CN"/>
+        </w:rPr>
+        <w:instrText xml:space="preserve"> HYPERLINK \l _Toc29642 </w:instrText>
+      </w:r>
+      <w:r>
+        <w:rPr>
+          <w:rFonts w:hint="eastAsia" w:ascii="宋体" w:hAnsi="宋体" w:eastAsia="宋体" w:cs="宋体"/>
+          <w:b/>
+          <w:bCs/>
+          <w:szCs w:val="44"/>
+          <w:lang w:eastAsia="zh-CN"/>
+        </w:rPr>
+        <w:fldChar w:fldCharType="separate"/>
+      </w:r>
+      <w:r>
+        <w:rPr>
+          <w:rFonts w:hint="eastAsia" w:asciiTheme="minorEastAsia" w:hAnsiTheme="minorEastAsia" w:eastAsiaTheme="minorEastAsia" w:cstheme="minorEastAsia"/>
+          <w:b/>
+          <w:bCs/>
+          <w:szCs w:val="28"/>
+        </w:rPr>
+        <w:t>2</w:t>
+      </w:r>
+      <w:r>
+        <w:rPr>
+          <w:rFonts w:hint="eastAsia" w:asciiTheme="minorEastAsia" w:hAnsiTheme="minorEastAsia" w:eastAsiaTheme="minorEastAsia" w:cstheme="minorEastAsia"/>
+          <w:b/>
+          <w:bCs/>
+          <w:szCs w:val="28"/>
+          <w:lang w:eastAsia="zh-CN"/>
+        </w:rPr>
+        <w:t>.</w:t>
+      </w:r>
+      <w:r>
+        <w:rPr>
+          <w:rFonts w:hint="eastAsia" w:asciiTheme="minorEastAsia" w:hAnsiTheme="minorEastAsia" w:eastAsiaTheme="minorEastAsia" w:cstheme="minorEastAsia"/>
+          <w:b/>
+          <w:bCs/>
+          <w:szCs w:val="28"/>
+          <w:lang w:val="en-US" w:eastAsia="zh-CN"/>
+        </w:rPr>
+        <w:t xml:space="preserve"> </w:t>
+      </w:r>
+      <w:r>
+        <w:rPr>
+          <w:rFonts w:hint="eastAsia" w:asciiTheme="minorEastAsia" w:hAnsiTheme="minorEastAsia" w:eastAsiaTheme="minorEastAsia" w:cstheme="minorEastAsia"/>
+          <w:b/>
+          <w:bCs/>
+          <w:szCs w:val="28"/>
+          <w:lang w:eastAsia="zh-CN"/>
+        </w:rPr>
+        <w:t>格式化镜像</w:t>
+      </w:r>
+      <w:r>
+        <w:tab/>
+      </w:r>
+      <w:r>
+        <w:fldChar w:fldCharType="begin"/>
+      </w:r>
+      <w:r>
+        <w:instrText xml:space="preserve"> PAGEREF _Toc29642 </w:instrText>
+      </w:r>
+      <w:r>
+        <w:fldChar w:fldCharType="separate"/>
+      </w:r>
+      <w:r>
+        <w:t>12</w:t>
+      </w:r>
+      <w:r>
+        <w:fldChar w:fldCharType="end"/>
+      </w:r>
+      <w:r>
+        <w:rPr>
+          <w:rFonts w:hint="eastAsia" w:ascii="宋体" w:hAnsi="宋体" w:eastAsia="宋体" w:cs="宋体"/>
+          <w:b/>
+          <w:bCs/>
+          <w:szCs w:val="44"/>
+          <w:lang w:eastAsia="zh-CN"/>
+        </w:rPr>
+        <w:fldChar w:fldCharType="end"/>
+      </w:r>
+    </w:p>
+    <w:p>
+      <w:pPr>
+        <w:pStyle w:val="8"/>
+        <w:tabs>
+          <w:tab w:val="right" w:leader="dot" w:pos="8306"/>
+        </w:tabs>
+      </w:pPr>
+      <w:r>
+        <w:rPr>
+          <w:rFonts w:hint="eastAsia" w:ascii="宋体" w:hAnsi="宋体" w:eastAsia="宋体" w:cs="宋体"/>
+          <w:b/>
+          <w:bCs/>
+          <w:szCs w:val="44"/>
+          <w:lang w:eastAsia="zh-CN"/>
+        </w:rPr>
+        <w:fldChar w:fldCharType="begin"/>
+      </w:r>
+      <w:r>
+        <w:rPr>
+          <w:rFonts w:hint="eastAsia" w:ascii="宋体" w:hAnsi="宋体" w:eastAsia="宋体" w:cs="宋体"/>
+          <w:b/>
+          <w:bCs/>
+          <w:szCs w:val="44"/>
+          <w:lang w:eastAsia="zh-CN"/>
+        </w:rPr>
+        <w:instrText xml:space="preserve"> HYPERLINK \l _Toc8813 </w:instrText>
+      </w:r>
+      <w:r>
+        <w:rPr>
+          <w:rFonts w:hint="eastAsia" w:ascii="宋体" w:hAnsi="宋体" w:eastAsia="宋体" w:cs="宋体"/>
+          <w:b/>
+          <w:bCs/>
+          <w:szCs w:val="44"/>
+          <w:lang w:eastAsia="zh-CN"/>
+        </w:rPr>
+        <w:fldChar w:fldCharType="separate"/>
+      </w:r>
+      <w:r>
+        <w:rPr>
+          <w:rFonts w:ascii="Times New Roman" w:hAnsi="Times New Roman" w:cs="Times New Roman"/>
+          <w:b/>
+          <w:bCs/>
+          <w:szCs w:val="28"/>
+        </w:rPr>
+        <w:t>2.1 ubifs</w:t>
+      </w:r>
+      <w:r>
+        <w:tab/>
+      </w:r>
+      <w:r>
+        <w:fldChar w:fldCharType="begin"/>
+      </w:r>
+      <w:r>
+        <w:instrText xml:space="preserve"> PAGEREF _Toc8813 </w:instrText>
+      </w:r>
+      <w:r>
+        <w:fldChar w:fldCharType="separate"/>
+      </w:r>
+      <w:r>
+        <w:t>12</w:t>
+      </w:r>
+      <w:r>
+        <w:fldChar w:fldCharType="end"/>
+      </w:r>
+      <w:r>
+        <w:rPr>
+          <w:rFonts w:hint="eastAsia" w:ascii="宋体" w:hAnsi="宋体" w:eastAsia="宋体" w:cs="宋体"/>
+          <w:b/>
+          <w:bCs/>
+          <w:szCs w:val="44"/>
+          <w:lang w:eastAsia="zh-CN"/>
+        </w:rPr>
+        <w:fldChar w:fldCharType="end"/>
+      </w:r>
+    </w:p>
+    <w:p>
+      <w:pPr>
+        <w:pStyle w:val="8"/>
+        <w:tabs>
+          <w:tab w:val="right" w:leader="dot" w:pos="8306"/>
+        </w:tabs>
+      </w:pPr>
+      <w:r>
+        <w:rPr>
+          <w:rFonts w:hint="eastAsia" w:ascii="宋体" w:hAnsi="宋体" w:eastAsia="宋体" w:cs="宋体"/>
+          <w:b/>
+          <w:bCs/>
+          <w:szCs w:val="44"/>
+          <w:lang w:eastAsia="zh-CN"/>
+        </w:rPr>
+        <w:fldChar w:fldCharType="begin"/>
+      </w:r>
+      <w:r>
+        <w:rPr>
+          <w:rFonts w:hint="eastAsia" w:ascii="宋体" w:hAnsi="宋体" w:eastAsia="宋体" w:cs="宋体"/>
+          <w:b/>
+          <w:bCs/>
+          <w:szCs w:val="44"/>
+          <w:lang w:eastAsia="zh-CN"/>
+        </w:rPr>
+        <w:instrText xml:space="preserve"> HYPERLINK \l _Toc26114 </w:instrText>
+      </w:r>
+      <w:r>
+        <w:rPr>
+          <w:rFonts w:hint="eastAsia" w:ascii="宋体" w:hAnsi="宋体" w:eastAsia="宋体" w:cs="宋体"/>
+          <w:b/>
+          <w:bCs/>
+          <w:szCs w:val="44"/>
+          <w:lang w:eastAsia="zh-CN"/>
+        </w:rPr>
+        <w:fldChar w:fldCharType="separate"/>
+      </w:r>
+      <w:r>
+        <w:rPr>
+          <w:rFonts w:hint="default" w:ascii="Times New Roman" w:hAnsi="Times New Roman" w:cs="Times New Roman"/>
+          <w:b/>
+          <w:bCs/>
+          <w:szCs w:val="28"/>
+        </w:rPr>
+        <w:t>2.2 jffs2</w:t>
+      </w:r>
+      <w:r>
+        <w:tab/>
+      </w:r>
+      <w:r>
+        <w:fldChar w:fldCharType="begin"/>
+      </w:r>
+      <w:r>
+        <w:instrText xml:space="preserve"> PAGEREF _Toc26114 </w:instrText>
+      </w:r>
+      <w:r>
+        <w:fldChar w:fldCharType="separate"/>
+      </w:r>
+      <w:r>
+        <w:t>12</w:t>
+      </w:r>
+      <w:r>
+        <w:fldChar w:fldCharType="end"/>
+      </w:r>
+      <w:r>
+        <w:rPr>
+          <w:rFonts w:hint="eastAsia" w:ascii="宋体" w:hAnsi="宋体" w:eastAsia="宋体" w:cs="宋体"/>
+          <w:b/>
+          <w:bCs/>
           <w:szCs w:val="44"/>
           <w:lang w:eastAsia="zh-CN"/>
         </w:rPr>
@@ -1586,7 +1780,7 @@
           <w:szCs w:val="44"/>
           <w:lang w:eastAsia="zh-CN"/>
         </w:rPr>
-        <w:instrText xml:space="preserve"> HYPERLINK \l _Toc6713 </w:instrText>
+        <w:instrText xml:space="preserve"> HYPERLINK \l _Toc30839 </w:instrText>
       </w:r>
       <w:r>
         <w:rPr>
@@ -1606,7 +1800,7 @@
           <w:szCs w:val="44"/>
           <w:lang w:val="en-US" w:eastAsia="zh-CN"/>
         </w:rPr>
-        <w:t>三、QA</w:t>
+        <w:t>三、 QA</w:t>
       </w:r>
       <w:r>
         <w:tab/>
@@ -1615,7 +1809,7 @@
         <w:fldChar w:fldCharType="begin"/>
       </w:r>
       <w:r>
-        <w:instrText xml:space="preserve"> PAGEREF _Toc6713 </w:instrText>
+        <w:instrText xml:space="preserve"> PAGEREF _Toc30839 </w:instrText>
       </w:r>
       <w:r>
         <w:fldChar w:fldCharType="separate"/>
@@ -1669,6 +1863,8 @@
         </w:rPr>
         <w:fldChar w:fldCharType="end"/>
       </w:r>
+      <w:bookmarkStart w:id="17" w:name="_GoBack"/>
+      <w:bookmarkEnd w:id="17"/>
     </w:p>
     <w:p>
       <w:pPr>
@@ -1686,7 +1882,7 @@
           <w:lang w:eastAsia="zh-CN"/>
         </w:rPr>
       </w:pPr>
-      <w:bookmarkStart w:id="0" w:name="_Toc24865"/>
+      <w:bookmarkStart w:id="0" w:name="_Toc4731"/>
       <w:r>
         <w:rPr>
           <w:rFonts w:hint="eastAsia" w:ascii="宋体" w:hAnsi="宋体" w:eastAsia="宋体" w:cs="宋体"/>
@@ -1710,19 +1906,19 @@
         <w:outlineLvl w:val="1"/>
         <w:rPr>
           <w:rFonts w:hint="eastAsia" w:ascii="宋体" w:hAnsi="宋体" w:eastAsia="宋体" w:cs="宋体"/>
-          <w:b w:val="0"/>
-          <w:bCs w:val="0"/>
+          <w:b/>
+          <w:bCs/>
           <w:sz w:val="32"/>
           <w:szCs w:val="32"/>
           <w:lang w:eastAsia="zh-CN"/>
         </w:rPr>
       </w:pPr>
-      <w:bookmarkStart w:id="1" w:name="_Toc24833"/>
-      <w:r>
-        <w:rPr>
-          <w:rFonts w:hint="eastAsia" w:ascii="宋体" w:hAnsi="宋体" w:eastAsia="宋体" w:cs="宋体"/>
-          <w:b w:val="0"/>
-          <w:bCs w:val="0"/>
+      <w:bookmarkStart w:id="1" w:name="_Toc798"/>
+      <w:r>
+        <w:rPr>
+          <w:rFonts w:hint="eastAsia" w:ascii="宋体" w:hAnsi="宋体" w:eastAsia="宋体" w:cs="宋体"/>
+          <w:b/>
+          <w:bCs/>
           <w:sz w:val="32"/>
           <w:szCs w:val="32"/>
           <w:lang w:eastAsia="zh-CN"/>
@@ -4395,19 +4591,19 @@
         <w:outlineLvl w:val="1"/>
         <w:rPr>
           <w:rFonts w:hint="eastAsia" w:ascii="宋体" w:hAnsi="宋体" w:eastAsia="宋体" w:cs="宋体"/>
-          <w:b w:val="0"/>
-          <w:bCs w:val="0"/>
+          <w:b/>
+          <w:bCs/>
           <w:sz w:val="32"/>
           <w:szCs w:val="32"/>
           <w:lang w:val="en-US" w:eastAsia="zh-CN"/>
         </w:rPr>
       </w:pPr>
-      <w:bookmarkStart w:id="2" w:name="_Toc31060"/>
-      <w:r>
-        <w:rPr>
-          <w:rFonts w:hint="eastAsia" w:ascii="宋体" w:hAnsi="宋体" w:eastAsia="宋体" w:cs="宋体"/>
-          <w:b w:val="0"/>
-          <w:bCs w:val="0"/>
+      <w:bookmarkStart w:id="2" w:name="_Toc22320"/>
+      <w:r>
+        <w:rPr>
+          <w:rFonts w:hint="eastAsia" w:ascii="宋体" w:hAnsi="宋体" w:eastAsia="宋体" w:cs="宋体"/>
+          <w:b/>
+          <w:bCs/>
           <w:sz w:val="32"/>
           <w:szCs w:val="32"/>
           <w:lang w:val="en-US" w:eastAsia="zh-CN"/>
@@ -4417,8 +4613,8 @@
       <w:r>
         <w:rPr>
           <w:rFonts w:hint="default" w:ascii="Times New Roman" w:hAnsi="Times New Roman" w:eastAsia="宋体" w:cs="Times New Roman"/>
-          <w:b w:val="0"/>
-          <w:bCs w:val="0"/>
+          <w:b/>
+          <w:bCs/>
           <w:sz w:val="32"/>
           <w:szCs w:val="32"/>
           <w:lang w:val="en-US" w:eastAsia="zh-CN"/>
@@ -5331,19 +5527,19 @@
         <w:outlineLvl w:val="1"/>
         <w:rPr>
           <w:rFonts w:hint="eastAsia" w:ascii="宋体" w:hAnsi="宋体" w:eastAsia="宋体" w:cs="宋体"/>
-          <w:b w:val="0"/>
-          <w:bCs w:val="0"/>
+          <w:b/>
+          <w:bCs/>
           <w:sz w:val="32"/>
           <w:szCs w:val="32"/>
           <w:lang w:val="en-US" w:eastAsia="zh-CN"/>
         </w:rPr>
       </w:pPr>
-      <w:bookmarkStart w:id="3" w:name="_Toc10421"/>
-      <w:r>
-        <w:rPr>
-          <w:rFonts w:hint="eastAsia" w:ascii="宋体" w:hAnsi="宋体" w:eastAsia="宋体" w:cs="宋体"/>
-          <w:b w:val="0"/>
-          <w:bCs w:val="0"/>
+      <w:bookmarkStart w:id="3" w:name="_Toc20089"/>
+      <w:r>
+        <w:rPr>
+          <w:rFonts w:hint="eastAsia" w:ascii="宋体" w:hAnsi="宋体" w:eastAsia="宋体" w:cs="宋体"/>
+          <w:b/>
+          <w:bCs/>
           <w:sz w:val="32"/>
           <w:szCs w:val="32"/>
           <w:lang w:val="en-US" w:eastAsia="zh-CN"/>
@@ -5668,12 +5864,28 @@
     </w:p>
     <w:p>
       <w:pPr>
+        <w:keepNext w:val="0"/>
+        <w:keepLines w:val="0"/>
+        <w:pageBreakBefore w:val="0"/>
+        <w:widowControl w:val="0"/>
         <w:numPr>
           <w:ilvl w:val="0"/>
           <w:numId w:val="0"/>
         </w:numPr>
-        <w:ind w:left="420" w:leftChars="0" w:firstLine="420" w:firstLineChars="0"/>
-        <w:outlineLvl w:val="1"/>
+        <w:kinsoku/>
+        <w:wordWrap/>
+        <w:overflowPunct/>
+        <w:topLinePunct w:val="0"/>
+        <w:autoSpaceDE/>
+        <w:autoSpaceDN/>
+        <w:bidi w:val="0"/>
+        <w:adjustRightInd/>
+        <w:snapToGrid/>
+        <w:spacing w:line="240" w:lineRule="auto"/>
+        <w:ind w:left="420" w:leftChars="0" w:right="0" w:rightChars="0" w:firstLine="420" w:firstLineChars="0"/>
+        <w:jc w:val="both"/>
+        <w:textAlignment w:val="auto"/>
+        <w:outlineLvl w:val="9"/>
         <w:rPr>
           <w:rFonts w:hint="eastAsia" w:ascii="Times New Roman" w:hAnsi="Times New Roman" w:eastAsia="宋体" w:cs="Times New Roman"/>
           <w:b w:val="0"/>
@@ -5722,19 +5934,19 @@
         <w:outlineLvl w:val="1"/>
         <w:rPr>
           <w:rFonts w:hint="eastAsia" w:ascii="宋体" w:hAnsi="宋体" w:eastAsia="宋体" w:cs="宋体"/>
-          <w:b w:val="0"/>
-          <w:bCs w:val="0"/>
+          <w:b/>
+          <w:bCs/>
           <w:sz w:val="32"/>
           <w:szCs w:val="32"/>
           <w:lang w:val="en-US" w:eastAsia="zh-CN"/>
         </w:rPr>
       </w:pPr>
-      <w:bookmarkStart w:id="4" w:name="_Toc12534"/>
-      <w:r>
-        <w:rPr>
-          <w:rFonts w:hint="eastAsia" w:ascii="宋体" w:hAnsi="宋体" w:eastAsia="宋体" w:cs="宋体"/>
-          <w:b w:val="0"/>
-          <w:bCs w:val="0"/>
+      <w:bookmarkStart w:id="4" w:name="_Toc7632"/>
+      <w:r>
+        <w:rPr>
+          <w:rFonts w:hint="eastAsia" w:ascii="宋体" w:hAnsi="宋体" w:eastAsia="宋体" w:cs="宋体"/>
+          <w:b/>
+          <w:bCs/>
           <w:sz w:val="32"/>
           <w:szCs w:val="32"/>
           <w:lang w:val="en-US" w:eastAsia="zh-CN"/>
@@ -5744,8 +5956,8 @@
       <w:r>
         <w:rPr>
           <w:rFonts w:hint="default" w:ascii="Times New Roman" w:hAnsi="Times New Roman" w:eastAsia="宋体" w:cs="Times New Roman"/>
-          <w:b w:val="0"/>
-          <w:bCs w:val="0"/>
+          <w:b/>
+          <w:bCs/>
           <w:sz w:val="32"/>
           <w:szCs w:val="32"/>
           <w:lang w:val="en-US" w:eastAsia="zh-CN"/>
@@ -6260,7 +6472,7 @@
           <w:lang w:eastAsia="zh-CN"/>
         </w:rPr>
       </w:pPr>
-      <w:bookmarkStart w:id="5" w:name="_Toc5812"/>
+      <w:bookmarkStart w:id="5" w:name="_Toc8492"/>
       <w:r>
         <w:rPr>
           <w:rFonts w:hint="eastAsia" w:ascii="宋体" w:hAnsi="宋体" w:eastAsia="宋体" w:cs="宋体"/>
@@ -6405,22 +6617,48 @@
         <w:outlineLvl w:val="1"/>
         <w:rPr>
           <w:rFonts w:ascii="Times New Roman" w:hAnsi="Times New Roman" w:eastAsia="宋体" w:cs="Times New Roman"/>
-          <w:b w:val="0"/>
+          <w:b/>
+          <w:bCs/>
           <w:sz w:val="32"/>
           <w:szCs w:val="24"/>
         </w:rPr>
       </w:pPr>
-      <w:bookmarkStart w:id="6" w:name="_Toc25829"/>
+      <w:bookmarkStart w:id="6" w:name="_Toc20514"/>
       <w:r>
         <w:rPr>
           <w:rFonts w:hint="eastAsia" w:ascii="Times New Roman" w:hAnsi="Times New Roman" w:eastAsia="宋体" w:cs="Times New Roman"/>
-          <w:b w:val="0"/>
+          <w:b/>
+          <w:bCs/>
           <w:kern w:val="2"/>
           <w:sz w:val="32"/>
           <w:szCs w:val="24"/>
           <w:lang w:val="en-US" w:eastAsia="zh-CN" w:bidi="ar"/>
         </w:rPr>
-        <w:t>1. 升级包制作程序说明</w:t>
+        <w:t>1</w:t>
+      </w:r>
+      <w:r>
+        <w:rPr>
+          <w:rFonts w:hint="eastAsia" w:ascii="Times New Roman" w:hAnsi="Times New Roman" w:cs="Times New Roman"/>
+          <w:b/>
+          <w:bCs/>
+          <w:kern w:val="2"/>
+          <w:sz w:val="32"/>
+          <w:szCs w:val="24"/>
+          <w:lang w:val="en-US" w:eastAsia="zh-CN" w:bidi="ar"/>
+        </w:rPr>
+        <w:t xml:space="preserve">. </w:t>
+      </w:r>
+      <w:r>
+        <w:rPr>
+          <w:rFonts w:hint="eastAsia" w:ascii="Times New Roman" w:hAnsi="Times New Roman" w:eastAsia="宋体" w:cs="Times New Roman"/>
+          <w:b/>
+          <w:bCs/>
+          <w:kern w:val="2"/>
+          <w:sz w:val="32"/>
+          <w:szCs w:val="24"/>
+          <w:lang w:val="en-US" w:eastAsia="zh-CN" w:bidi="ar"/>
+        </w:rPr>
+        <w:t>升级包制作程序说明</w:t>
       </w:r>
       <w:bookmarkEnd w:id="6"/>
     </w:p>
@@ -7367,7 +7605,7 @@
           <w:lang w:val="en-US"/>
         </w:rPr>
       </w:pPr>
-      <w:bookmarkStart w:id="7" w:name="_Toc30654"/>
+      <w:bookmarkStart w:id="7" w:name="_Toc15883"/>
       <w:r>
         <w:rPr>
           <w:rFonts w:hint="eastAsia" w:ascii="Times New Roman" w:hAnsi="Times New Roman" w:cs="Times New Roman"/>
@@ -10329,7 +10567,7 @@
           <w:lang w:val="en-US"/>
         </w:rPr>
       </w:pPr>
-      <w:bookmarkStart w:id="8" w:name="_Toc5922"/>
+      <w:bookmarkStart w:id="8" w:name="_Toc11536"/>
       <w:r>
         <w:rPr>
           <w:rFonts w:hint="eastAsia" w:ascii="Times New Roman" w:hAnsi="Times New Roman" w:eastAsia="宋体" w:cs="Times New Roman"/>
@@ -13022,7 +13260,7 @@
           <w:szCs w:val="24"/>
         </w:rPr>
       </w:pPr>
-      <w:bookmarkStart w:id="9" w:name="_Toc23379"/>
+      <w:bookmarkStart w:id="9" w:name="_Toc5394"/>
       <w:r>
         <w:rPr>
           <w:rFonts w:hint="eastAsia" w:ascii="Times New Roman" w:hAnsi="Times New Roman" w:eastAsia="宋体" w:cs="Times New Roman"/>
@@ -15023,7 +15261,6 @@
           <w:szCs w:val="24"/>
         </w:rPr>
       </w:pPr>
-      <w:bookmarkStart w:id="11" w:name="_GoBack"/>
       <w:r>
         <w:rPr>
           <w:rFonts w:ascii="Times New Roman" w:hAnsi="Times New Roman" w:eastAsia="宋体" w:cs="Times New Roman"/>
@@ -15082,7 +15319,6 @@
           </wp:anchor>
         </w:drawing>
       </w:r>
-      <w:bookmarkEnd w:id="11"/>
     </w:p>
     <w:p>
       <w:pPr>
@@ -16056,269 +16292,1073 @@
     </w:p>
     <w:p>
       <w:pPr>
+        <w:keepNext w:val="0"/>
+        <w:keepLines w:val="0"/>
+        <w:pageBreakBefore w:val="0"/>
         <w:widowControl w:val="0"/>
-        <w:numPr>
-          <w:ilvl w:val="0"/>
-          <w:numId w:val="0"/>
-        </w:numPr>
-        <w:jc w:val="both"/>
-        <w:outlineLvl w:val="0"/>
-        <w:rPr>
-          <w:rFonts w:hint="eastAsia" w:ascii="宋体" w:hAnsi="宋体" w:eastAsia="宋体" w:cs="宋体"/>
-          <w:b/>
-          <w:bCs/>
-          <w:sz w:val="44"/>
-          <w:szCs w:val="44"/>
-          <w:lang w:eastAsia="zh-CN"/>
-        </w:rPr>
-      </w:pPr>
-    </w:p>
-    <w:p>
-      <w:pPr>
+        <w:kinsoku/>
+        <w:wordWrap/>
+        <w:overflowPunct/>
+        <w:topLinePunct w:val="0"/>
+        <w:autoSpaceDE/>
+        <w:autoSpaceDN/>
+        <w:bidi w:val="0"/>
+        <w:adjustRightInd/>
+        <w:snapToGrid/>
+        <w:spacing w:line="240" w:lineRule="auto"/>
+        <w:ind w:left="0" w:leftChars="0" w:right="0" w:rightChars="0" w:firstLine="0" w:firstLineChars="0"/>
+        <w:jc w:val="both"/>
+        <w:textAlignment w:val="auto"/>
+        <w:outlineLvl w:val="1"/>
+        <w:rPr>
+          <w:rFonts w:hint="eastAsia" w:asciiTheme="minorEastAsia" w:hAnsiTheme="minorEastAsia" w:eastAsiaTheme="minorEastAsia" w:cstheme="minorEastAsia"/>
+          <w:b/>
+          <w:bCs/>
+          <w:sz w:val="28"/>
+          <w:szCs w:val="28"/>
+        </w:rPr>
+      </w:pPr>
+      <w:bookmarkStart w:id="10" w:name="_Toc2003012695"/>
+      <w:bookmarkStart w:id="11" w:name="_Toc29642"/>
+      <w:r>
+        <w:rPr>
+          <w:rFonts w:hint="eastAsia" w:asciiTheme="minorEastAsia" w:hAnsiTheme="minorEastAsia" w:eastAsiaTheme="minorEastAsia" w:cstheme="minorEastAsia"/>
+          <w:b/>
+          <w:bCs/>
+          <w:sz w:val="28"/>
+          <w:szCs w:val="28"/>
+        </w:rPr>
+        <w:t>2</w:t>
+      </w:r>
+      <w:bookmarkEnd w:id="10"/>
+      <w:r>
+        <w:rPr>
+          <w:rFonts w:hint="eastAsia" w:asciiTheme="minorEastAsia" w:hAnsiTheme="minorEastAsia" w:eastAsiaTheme="minorEastAsia" w:cstheme="minorEastAsia"/>
+          <w:b/>
+          <w:bCs/>
+          <w:sz w:val="28"/>
+          <w:szCs w:val="28"/>
+          <w:lang w:eastAsia="zh-CN"/>
+        </w:rPr>
+        <w:t>.</w:t>
+      </w:r>
+      <w:r>
+        <w:rPr>
+          <w:rFonts w:hint="eastAsia" w:asciiTheme="minorEastAsia" w:hAnsiTheme="minorEastAsia" w:eastAsiaTheme="minorEastAsia" w:cstheme="minorEastAsia"/>
+          <w:b/>
+          <w:bCs/>
+          <w:sz w:val="28"/>
+          <w:szCs w:val="28"/>
+          <w:lang w:val="en-US" w:eastAsia="zh-CN"/>
+        </w:rPr>
+        <w:t xml:space="preserve"> </w:t>
+      </w:r>
+      <w:r>
+        <w:rPr>
+          <w:rFonts w:hint="eastAsia" w:asciiTheme="minorEastAsia" w:hAnsiTheme="minorEastAsia" w:eastAsiaTheme="minorEastAsia" w:cstheme="minorEastAsia"/>
+          <w:b/>
+          <w:bCs/>
+          <w:sz w:val="28"/>
+          <w:szCs w:val="28"/>
+          <w:lang w:eastAsia="zh-CN"/>
+        </w:rPr>
+        <w:t>格式化镜像</w:t>
+      </w:r>
+      <w:bookmarkEnd w:id="11"/>
+    </w:p>
+    <w:p>
+      <w:pPr>
+        <w:pStyle w:val="40"/>
+        <w:pageBreakBefore w:val="0"/>
         <w:widowControl w:val="0"/>
-        <w:numPr>
-          <w:ilvl w:val="0"/>
-          <w:numId w:val="0"/>
-        </w:numPr>
-        <w:jc w:val="both"/>
-        <w:outlineLvl w:val="0"/>
-        <w:rPr>
-          <w:rFonts w:hint="eastAsia" w:ascii="宋体" w:hAnsi="宋体" w:eastAsia="宋体" w:cs="宋体"/>
-          <w:b/>
-          <w:bCs/>
-          <w:sz w:val="44"/>
-          <w:szCs w:val="44"/>
-          <w:lang w:eastAsia="zh-CN"/>
-        </w:rPr>
-      </w:pPr>
-    </w:p>
-    <w:p>
-      <w:pPr>
+        <w:kinsoku/>
+        <w:wordWrap/>
+        <w:overflowPunct/>
+        <w:topLinePunct w:val="0"/>
+        <w:autoSpaceDE/>
+        <w:autoSpaceDN/>
+        <w:bidi w:val="0"/>
+        <w:adjustRightInd/>
+        <w:snapToGrid/>
+        <w:spacing w:before="0" w:after="0" w:line="240" w:lineRule="auto"/>
+        <w:ind w:left="0" w:leftChars="0" w:right="0" w:rightChars="0" w:firstLine="420" w:firstLineChars="0"/>
+        <w:jc w:val="both"/>
+        <w:textAlignment w:val="auto"/>
+        <w:rPr>
+          <w:rFonts w:ascii="Times New Roman" w:hAnsi="Times New Roman" w:cs="Times New Roman"/>
+          <w:b w:val="0"/>
+          <w:bCs w:val="0"/>
+          <w:sz w:val="24"/>
+          <w:szCs w:val="24"/>
+        </w:rPr>
+      </w:pPr>
+      <w:r>
+        <w:rPr>
+          <w:rFonts w:ascii="Times New Roman" w:hAnsi="Times New Roman" w:cs="Times New Roman"/>
+          <w:b w:val="0"/>
+          <w:bCs w:val="0"/>
+          <w:sz w:val="24"/>
+          <w:szCs w:val="24"/>
+        </w:rPr>
+        <w:t>本章将针对分区格式化需求，讲解如何制作特殊镜像用于格式化分区。</w:t>
+      </w:r>
+    </w:p>
+    <w:p>
+      <w:pPr>
+        <w:pStyle w:val="40"/>
+        <w:pageBreakBefore w:val="0"/>
         <w:widowControl w:val="0"/>
-        <w:numPr>
-          <w:ilvl w:val="0"/>
-          <w:numId w:val="0"/>
-        </w:numPr>
-        <w:jc w:val="both"/>
-        <w:outlineLvl w:val="0"/>
-        <w:rPr>
-          <w:rFonts w:hint="eastAsia" w:ascii="宋体" w:hAnsi="宋体" w:eastAsia="宋体" w:cs="宋体"/>
-          <w:b/>
-          <w:bCs/>
-          <w:sz w:val="44"/>
-          <w:szCs w:val="44"/>
-          <w:lang w:eastAsia="zh-CN"/>
-        </w:rPr>
-      </w:pPr>
-    </w:p>
-    <w:p>
-      <w:pPr>
+        <w:kinsoku/>
+        <w:wordWrap/>
+        <w:overflowPunct/>
+        <w:topLinePunct w:val="0"/>
+        <w:autoSpaceDE/>
+        <w:autoSpaceDN/>
+        <w:bidi w:val="0"/>
+        <w:adjustRightInd/>
+        <w:snapToGrid/>
+        <w:spacing w:before="0" w:after="0" w:line="240" w:lineRule="auto"/>
+        <w:ind w:left="0" w:leftChars="0" w:right="0" w:rightChars="0" w:firstLine="420" w:firstLineChars="0"/>
+        <w:jc w:val="both"/>
+        <w:textAlignment w:val="auto"/>
+        <w:rPr>
+          <w:rFonts w:ascii="Times New Roman" w:hAnsi="Times New Roman" w:cs="Times New Roman"/>
+          <w:b w:val="0"/>
+          <w:bCs w:val="0"/>
+          <w:sz w:val="24"/>
+          <w:szCs w:val="24"/>
+        </w:rPr>
+      </w:pPr>
+      <w:r>
+        <w:rPr>
+          <w:rFonts w:ascii="Times New Roman" w:hAnsi="Times New Roman" w:cs="Times New Roman"/>
+          <w:b w:val="0"/>
+          <w:bCs w:val="0"/>
+          <w:sz w:val="24"/>
+          <w:szCs w:val="24"/>
+        </w:rPr>
+        <w:t>主要讲解ubifs和jffs2两种文件系统的格式化镜像制作方法。</w:t>
+      </w:r>
+    </w:p>
+    <w:p>
+      <w:pPr>
+        <w:pStyle w:val="43"/>
+        <w:keepNext/>
+        <w:keepLines/>
+        <w:pageBreakBefore w:val="0"/>
         <w:widowControl w:val="0"/>
-        <w:numPr>
-          <w:ilvl w:val="0"/>
-          <w:numId w:val="0"/>
-        </w:numPr>
-        <w:jc w:val="both"/>
-        <w:outlineLvl w:val="0"/>
-        <w:rPr>
-          <w:rFonts w:hint="eastAsia" w:ascii="宋体" w:hAnsi="宋体" w:eastAsia="宋体" w:cs="宋体"/>
-          <w:b/>
-          <w:bCs/>
-          <w:sz w:val="44"/>
-          <w:szCs w:val="44"/>
-          <w:lang w:eastAsia="zh-CN"/>
-        </w:rPr>
-      </w:pPr>
-    </w:p>
-    <w:p>
-      <w:pPr>
+        <w:kinsoku/>
+        <w:wordWrap/>
+        <w:overflowPunct/>
+        <w:topLinePunct w:val="0"/>
+        <w:autoSpaceDE/>
+        <w:autoSpaceDN/>
+        <w:bidi w:val="0"/>
+        <w:adjustRightInd/>
+        <w:snapToGrid/>
+        <w:spacing w:before="0" w:beforeLines="0" w:after="0" w:afterLines="0" w:line="240" w:lineRule="auto"/>
+        <w:ind w:left="0" w:leftChars="0" w:right="0" w:rightChars="0" w:firstLine="0" w:firstLineChars="0"/>
+        <w:jc w:val="both"/>
+        <w:textAlignment w:val="auto"/>
+        <w:outlineLvl w:val="2"/>
+        <w:rPr>
+          <w:rFonts w:ascii="Times New Roman" w:hAnsi="Times New Roman" w:cs="Times New Roman"/>
+          <w:b/>
+          <w:bCs/>
+          <w:sz w:val="28"/>
+          <w:szCs w:val="28"/>
+        </w:rPr>
+      </w:pPr>
+      <w:bookmarkStart w:id="12" w:name="_Toc1260405598"/>
+      <w:bookmarkStart w:id="13" w:name="_Toc8813"/>
+      <w:r>
+        <w:rPr>
+          <w:rFonts w:ascii="Times New Roman" w:hAnsi="Times New Roman" w:cs="Times New Roman"/>
+          <w:b/>
+          <w:bCs/>
+          <w:sz w:val="28"/>
+          <w:szCs w:val="28"/>
+        </w:rPr>
+        <w:t>2.1 ubifs</w:t>
+      </w:r>
+      <w:bookmarkEnd w:id="12"/>
+      <w:bookmarkEnd w:id="13"/>
+    </w:p>
+    <w:p>
+      <w:pPr>
+        <w:pStyle w:val="40"/>
+        <w:pageBreakBefore w:val="0"/>
         <w:widowControl w:val="0"/>
-        <w:numPr>
-          <w:ilvl w:val="0"/>
-          <w:numId w:val="0"/>
-        </w:numPr>
-        <w:jc w:val="both"/>
-        <w:outlineLvl w:val="0"/>
-        <w:rPr>
-          <w:rFonts w:hint="eastAsia" w:ascii="宋体" w:hAnsi="宋体" w:eastAsia="宋体" w:cs="宋体"/>
-          <w:b/>
-          <w:bCs/>
-          <w:sz w:val="44"/>
-          <w:szCs w:val="44"/>
-          <w:lang w:eastAsia="zh-CN"/>
-        </w:rPr>
-      </w:pPr>
-    </w:p>
-    <w:p>
-      <w:pPr>
+        <w:kinsoku/>
+        <w:wordWrap/>
+        <w:overflowPunct/>
+        <w:topLinePunct w:val="0"/>
+        <w:autoSpaceDE/>
+        <w:autoSpaceDN/>
+        <w:bidi w:val="0"/>
+        <w:adjustRightInd/>
+        <w:snapToGrid/>
+        <w:spacing w:before="0" w:after="0" w:line="240" w:lineRule="auto"/>
+        <w:ind w:left="0" w:leftChars="0" w:right="0" w:rightChars="0" w:firstLine="420" w:firstLineChars="0"/>
+        <w:jc w:val="both"/>
+        <w:textAlignment w:val="auto"/>
+        <w:rPr>
+          <w:rFonts w:ascii="Times New Roman" w:hAnsi="Times New Roman" w:cs="Times New Roman"/>
+          <w:b w:val="0"/>
+          <w:bCs w:val="0"/>
+          <w:sz w:val="24"/>
+          <w:szCs w:val="24"/>
+        </w:rPr>
+      </w:pPr>
+      <w:r>
+        <w:rPr>
+          <w:rFonts w:ascii="Times New Roman" w:hAnsi="Times New Roman" w:cs="Times New Roman"/>
+          <w:b w:val="0"/>
+          <w:bCs w:val="0"/>
+          <w:sz w:val="24"/>
+          <w:szCs w:val="24"/>
+        </w:rPr>
+        <w:t>在当前文件系统中任意选择一个位置，制作格式化镜像, 过程如下</w:t>
+      </w:r>
+    </w:p>
+    <w:p>
+      <w:pPr>
+        <w:pStyle w:val="40"/>
+        <w:pageBreakBefore w:val="0"/>
         <w:widowControl w:val="0"/>
-        <w:numPr>
-          <w:ilvl w:val="0"/>
-          <w:numId w:val="0"/>
-        </w:numPr>
-        <w:jc w:val="both"/>
-        <w:outlineLvl w:val="0"/>
-        <w:rPr>
-          <w:rFonts w:hint="eastAsia" w:ascii="宋体" w:hAnsi="宋体" w:eastAsia="宋体" w:cs="宋体"/>
-          <w:b/>
-          <w:bCs/>
-          <w:sz w:val="44"/>
-          <w:szCs w:val="44"/>
-          <w:lang w:eastAsia="zh-CN"/>
-        </w:rPr>
-      </w:pPr>
-    </w:p>
-    <w:p>
-      <w:pPr>
+        <w:kinsoku/>
+        <w:wordWrap/>
+        <w:overflowPunct/>
+        <w:topLinePunct w:val="0"/>
+        <w:autoSpaceDE/>
+        <w:autoSpaceDN/>
+        <w:bidi w:val="0"/>
+        <w:adjustRightInd/>
+        <w:snapToGrid/>
+        <w:spacing w:before="0" w:after="0" w:line="240" w:lineRule="auto"/>
+        <w:ind w:left="0" w:leftChars="0" w:right="0" w:rightChars="0" w:firstLine="420" w:firstLineChars="0"/>
+        <w:jc w:val="both"/>
+        <w:textAlignment w:val="auto"/>
+        <w:rPr>
+          <w:rFonts w:hint="eastAsia" w:ascii="Times New Roman" w:hAnsi="Times New Roman" w:cs="Times New Roman"/>
+          <w:b w:val="0"/>
+          <w:bCs w:val="0"/>
+          <w:sz w:val="24"/>
+          <w:szCs w:val="24"/>
+        </w:rPr>
+      </w:pPr>
+      <w:r>
+        <w:rPr>
+          <w:rFonts w:hint="eastAsia" w:ascii="Times New Roman" w:hAnsi="Times New Roman" w:cs="Times New Roman"/>
+          <w:b w:val="0"/>
+          <w:bCs w:val="0"/>
+          <w:sz w:val="24"/>
+          <w:szCs w:val="24"/>
+        </w:rPr>
+        <w:t>~/work/x1000/recovery_testseed$ mkdir fs_format</w:t>
+      </w:r>
+    </w:p>
+    <w:p>
+      <w:pPr>
+        <w:pStyle w:val="40"/>
+        <w:pageBreakBefore w:val="0"/>
         <w:widowControl w:val="0"/>
-        <w:numPr>
-          <w:ilvl w:val="0"/>
-          <w:numId w:val="0"/>
-        </w:numPr>
-        <w:jc w:val="both"/>
-        <w:outlineLvl w:val="0"/>
-        <w:rPr>
-          <w:rFonts w:hint="eastAsia" w:ascii="宋体" w:hAnsi="宋体" w:eastAsia="宋体" w:cs="宋体"/>
-          <w:b/>
-          <w:bCs/>
-          <w:sz w:val="44"/>
-          <w:szCs w:val="44"/>
-          <w:lang w:eastAsia="zh-CN"/>
-        </w:rPr>
-      </w:pPr>
-    </w:p>
-    <w:p>
-      <w:pPr>
+        <w:kinsoku/>
+        <w:wordWrap/>
+        <w:overflowPunct/>
+        <w:topLinePunct w:val="0"/>
+        <w:autoSpaceDE/>
+        <w:autoSpaceDN/>
+        <w:bidi w:val="0"/>
+        <w:adjustRightInd/>
+        <w:snapToGrid/>
+        <w:spacing w:before="0" w:after="0" w:line="240" w:lineRule="auto"/>
+        <w:ind w:left="0" w:leftChars="0" w:right="0" w:rightChars="0" w:firstLine="420" w:firstLineChars="0"/>
+        <w:jc w:val="both"/>
+        <w:textAlignment w:val="auto"/>
+        <w:rPr>
+          <w:rFonts w:hint="eastAsia" w:ascii="Times New Roman" w:hAnsi="Times New Roman" w:cs="Times New Roman"/>
+          <w:b w:val="0"/>
+          <w:bCs w:val="0"/>
+          <w:sz w:val="24"/>
+          <w:szCs w:val="24"/>
+        </w:rPr>
+      </w:pPr>
+      <w:r>
+        <w:rPr>
+          <w:rFonts w:hint="eastAsia" w:ascii="Times New Roman" w:hAnsi="Times New Roman" w:cs="Times New Roman"/>
+          <w:b w:val="0"/>
+          <w:bCs w:val="0"/>
+          <w:sz w:val="24"/>
+          <w:szCs w:val="24"/>
+        </w:rPr>
+        <w:t>~/work/x1000/recovery_testseed$ ls -l fs_format # 注意: 如果要用ubi文件系统格式化分区，这个文件夹</w:t>
+      </w:r>
+      <w:r>
+        <w:rPr>
+          <w:rFonts w:hint="default" w:ascii="Times New Roman" w:hAnsi="Times New Roman" w:cs="Times New Roman"/>
+          <w:b w:val="0"/>
+          <w:bCs w:val="0"/>
+          <w:sz w:val="24"/>
+          <w:szCs w:val="24"/>
+        </w:rPr>
+        <w:t>里面的内容可以为空</w:t>
+      </w:r>
+    </w:p>
+    <w:p>
+      <w:pPr>
+        <w:pStyle w:val="40"/>
+        <w:pageBreakBefore w:val="0"/>
         <w:widowControl w:val="0"/>
-        <w:numPr>
-          <w:ilvl w:val="0"/>
-          <w:numId w:val="0"/>
-        </w:numPr>
-        <w:jc w:val="both"/>
-        <w:outlineLvl w:val="0"/>
-        <w:rPr>
-          <w:rFonts w:hint="eastAsia" w:ascii="宋体" w:hAnsi="宋体" w:eastAsia="宋体" w:cs="宋体"/>
-          <w:b/>
-          <w:bCs/>
-          <w:sz w:val="44"/>
-          <w:szCs w:val="44"/>
-          <w:lang w:eastAsia="zh-CN"/>
-        </w:rPr>
-      </w:pPr>
-    </w:p>
-    <w:p>
-      <w:pPr>
+        <w:kinsoku/>
+        <w:wordWrap/>
+        <w:overflowPunct/>
+        <w:topLinePunct w:val="0"/>
+        <w:autoSpaceDE/>
+        <w:autoSpaceDN/>
+        <w:bidi w:val="0"/>
+        <w:adjustRightInd/>
+        <w:snapToGrid/>
+        <w:spacing w:before="0" w:after="0" w:line="240" w:lineRule="auto"/>
+        <w:ind w:left="0" w:leftChars="0" w:right="0" w:rightChars="0" w:firstLine="420" w:firstLineChars="0"/>
+        <w:jc w:val="both"/>
+        <w:textAlignment w:val="auto"/>
+        <w:rPr>
+          <w:rFonts w:hint="eastAsia" w:ascii="Times New Roman" w:hAnsi="Times New Roman" w:cs="Times New Roman"/>
+          <w:b w:val="0"/>
+          <w:bCs w:val="0"/>
+          <w:sz w:val="24"/>
+          <w:szCs w:val="24"/>
+        </w:rPr>
+      </w:pPr>
+      <w:r>
+        <w:rPr>
+          <w:rFonts w:hint="eastAsia" w:ascii="Times New Roman" w:hAnsi="Times New Roman" w:cs="Times New Roman"/>
+          <w:b w:val="0"/>
+          <w:bCs w:val="0"/>
+          <w:sz w:val="24"/>
+          <w:szCs w:val="24"/>
+        </w:rPr>
+        <w:t>~/work/x1000/recovery_testseed$ mkfs.ubifs -e 0x1f000 -c 1024 -m 0x800 -d fs_format -o formator.ubi</w:t>
+      </w:r>
+    </w:p>
+    <w:p>
+      <w:pPr>
+        <w:pStyle w:val="40"/>
+        <w:pageBreakBefore w:val="0"/>
         <w:widowControl w:val="0"/>
-        <w:numPr>
-          <w:ilvl w:val="0"/>
-          <w:numId w:val="0"/>
-        </w:numPr>
-        <w:jc w:val="both"/>
-        <w:outlineLvl w:val="0"/>
-        <w:rPr>
-          <w:rFonts w:hint="eastAsia" w:ascii="宋体" w:hAnsi="宋体" w:eastAsia="宋体" w:cs="宋体"/>
-          <w:b/>
-          <w:bCs/>
-          <w:sz w:val="44"/>
-          <w:szCs w:val="44"/>
-          <w:lang w:eastAsia="zh-CN"/>
-        </w:rPr>
-      </w:pPr>
-    </w:p>
-    <w:p>
-      <w:pPr>
+        <w:kinsoku/>
+        <w:wordWrap/>
+        <w:overflowPunct/>
+        <w:topLinePunct w:val="0"/>
+        <w:autoSpaceDE/>
+        <w:autoSpaceDN/>
+        <w:bidi w:val="0"/>
+        <w:adjustRightInd/>
+        <w:snapToGrid/>
+        <w:spacing w:before="0" w:after="0" w:line="240" w:lineRule="auto"/>
+        <w:ind w:left="0" w:leftChars="0" w:right="0" w:rightChars="0" w:firstLine="420" w:firstLineChars="0"/>
+        <w:jc w:val="both"/>
+        <w:textAlignment w:val="auto"/>
+        <w:rPr>
+          <w:rFonts w:hint="eastAsia" w:ascii="Times New Roman" w:hAnsi="Times New Roman" w:cs="Times New Roman"/>
+          <w:b w:val="0"/>
+          <w:bCs w:val="0"/>
+          <w:sz w:val="24"/>
+          <w:szCs w:val="24"/>
+        </w:rPr>
+      </w:pPr>
+      <w:r>
+        <w:rPr>
+          <w:rFonts w:hint="eastAsia" w:ascii="Times New Roman" w:hAnsi="Times New Roman" w:cs="Times New Roman"/>
+          <w:b w:val="0"/>
+          <w:bCs w:val="0"/>
+          <w:sz w:val="24"/>
+          <w:szCs w:val="24"/>
+        </w:rPr>
+        <w:t>~/work/x1000/recovery_testseed$ ls -l formator.ubi</w:t>
+      </w:r>
+    </w:p>
+    <w:p>
+      <w:pPr>
+        <w:pStyle w:val="40"/>
+        <w:pageBreakBefore w:val="0"/>
         <w:widowControl w:val="0"/>
-        <w:numPr>
-          <w:ilvl w:val="0"/>
-          <w:numId w:val="0"/>
-        </w:numPr>
-        <w:jc w:val="both"/>
-        <w:outlineLvl w:val="0"/>
-        <w:rPr>
-          <w:rFonts w:hint="eastAsia" w:ascii="宋体" w:hAnsi="宋体" w:eastAsia="宋体" w:cs="宋体"/>
-          <w:b/>
-          <w:bCs/>
-          <w:sz w:val="44"/>
-          <w:szCs w:val="44"/>
-          <w:lang w:eastAsia="zh-CN"/>
-        </w:rPr>
-      </w:pPr>
-    </w:p>
-    <w:p>
-      <w:pPr>
+        <w:kinsoku/>
+        <w:wordWrap/>
+        <w:overflowPunct/>
+        <w:topLinePunct w:val="0"/>
+        <w:autoSpaceDE/>
+        <w:autoSpaceDN/>
+        <w:bidi w:val="0"/>
+        <w:adjustRightInd/>
+        <w:snapToGrid/>
+        <w:spacing w:before="0" w:after="0" w:line="240" w:lineRule="auto"/>
+        <w:ind w:left="0" w:leftChars="0" w:right="0" w:rightChars="0" w:firstLine="420" w:firstLineChars="0"/>
+        <w:jc w:val="both"/>
+        <w:textAlignment w:val="auto"/>
+        <w:rPr>
+          <w:rFonts w:hint="eastAsia" w:ascii="Times New Roman" w:hAnsi="Times New Roman" w:cs="Times New Roman"/>
+          <w:b w:val="0"/>
+          <w:bCs w:val="0"/>
+          <w:sz w:val="24"/>
+          <w:szCs w:val="24"/>
+        </w:rPr>
+      </w:pPr>
+      <w:r>
+        <w:rPr>
+          <w:rFonts w:hint="eastAsia" w:ascii="Times New Roman" w:hAnsi="Times New Roman" w:cs="Times New Roman"/>
+          <w:b w:val="0"/>
+          <w:bCs w:val="0"/>
+          <w:sz w:val="24"/>
+          <w:szCs w:val="24"/>
+        </w:rPr>
+        <w:t xml:space="preserve">-rw-rw-r-- 1 </w:t>
+      </w:r>
+      <w:r>
+        <w:rPr>
+          <w:rFonts w:hint="default" w:ascii="Times New Roman" w:hAnsi="Times New Roman" w:cs="Times New Roman"/>
+          <w:b w:val="0"/>
+          <w:bCs w:val="0"/>
+          <w:sz w:val="24"/>
+          <w:szCs w:val="24"/>
+        </w:rPr>
+        <w:t>torence torence</w:t>
+      </w:r>
+      <w:r>
+        <w:rPr>
+          <w:rFonts w:hint="eastAsia" w:ascii="Times New Roman" w:hAnsi="Times New Roman" w:cs="Times New Roman"/>
+          <w:b w:val="0"/>
+          <w:bCs w:val="0"/>
+          <w:sz w:val="24"/>
+          <w:szCs w:val="24"/>
+        </w:rPr>
+        <w:t xml:space="preserve"> 1777664 Nov  </w:t>
+      </w:r>
+      <w:r>
+        <w:rPr>
+          <w:rFonts w:hint="default" w:ascii="Times New Roman" w:hAnsi="Times New Roman" w:cs="Times New Roman"/>
+          <w:b w:val="0"/>
+          <w:bCs w:val="0"/>
+          <w:sz w:val="24"/>
+          <w:szCs w:val="24"/>
+        </w:rPr>
+        <w:t>20</w:t>
+      </w:r>
+      <w:r>
+        <w:rPr>
+          <w:rFonts w:hint="eastAsia" w:ascii="Times New Roman" w:hAnsi="Times New Roman" w:cs="Times New Roman"/>
+          <w:b w:val="0"/>
+          <w:bCs w:val="0"/>
+          <w:sz w:val="24"/>
+          <w:szCs w:val="24"/>
+        </w:rPr>
+        <w:t>10:56 formator.ubi</w:t>
+      </w:r>
+    </w:p>
+    <w:p>
+      <w:pPr>
+        <w:pStyle w:val="40"/>
+        <w:pageBreakBefore w:val="0"/>
         <w:widowControl w:val="0"/>
-        <w:numPr>
-          <w:ilvl w:val="0"/>
-          <w:numId w:val="0"/>
-        </w:numPr>
-        <w:jc w:val="both"/>
-        <w:outlineLvl w:val="0"/>
-        <w:rPr>
-          <w:rFonts w:hint="eastAsia" w:ascii="宋体" w:hAnsi="宋体" w:eastAsia="宋体" w:cs="宋体"/>
-          <w:b/>
-          <w:bCs/>
-          <w:sz w:val="44"/>
-          <w:szCs w:val="44"/>
-          <w:lang w:eastAsia="zh-CN"/>
-        </w:rPr>
-      </w:pPr>
-    </w:p>
-    <w:p>
-      <w:pPr>
+        <w:kinsoku/>
+        <w:wordWrap/>
+        <w:overflowPunct/>
+        <w:topLinePunct w:val="0"/>
+        <w:autoSpaceDE/>
+        <w:autoSpaceDN/>
+        <w:bidi w:val="0"/>
+        <w:adjustRightInd/>
+        <w:snapToGrid/>
+        <w:spacing w:before="0" w:after="0" w:line="240" w:lineRule="auto"/>
+        <w:ind w:left="0" w:leftChars="0" w:right="0" w:rightChars="0" w:firstLine="420" w:firstLineChars="0"/>
+        <w:jc w:val="both"/>
+        <w:textAlignment w:val="auto"/>
+        <w:rPr>
+          <w:rFonts w:hint="default" w:ascii="Times New Roman" w:hAnsi="Times New Roman" w:cs="Times New Roman"/>
+          <w:b w:val="0"/>
+          <w:bCs w:val="0"/>
+          <w:sz w:val="24"/>
+          <w:szCs w:val="24"/>
+        </w:rPr>
+      </w:pPr>
+      <w:r>
+        <w:rPr>
+          <w:rFonts w:hint="default" w:ascii="Times New Roman" w:hAnsi="Times New Roman" w:cs="Times New Roman"/>
+          <w:b w:val="0"/>
+          <w:bCs w:val="0"/>
+          <w:sz w:val="24"/>
+          <w:szCs w:val="24"/>
+        </w:rPr>
+        <w:t>生成formator.ubi后，重新执行“1.</w:t>
+      </w:r>
+      <w:r>
+        <w:rPr>
+          <w:rFonts w:hint="eastAsia" w:ascii="Times New Roman" w:hAnsi="Times New Roman" w:cs="Times New Roman"/>
+          <w:b w:val="0"/>
+          <w:bCs w:val="0"/>
+          <w:sz w:val="24"/>
+          <w:szCs w:val="24"/>
+          <w:lang w:val="en-US" w:eastAsia="zh-CN"/>
+        </w:rPr>
+        <w:t>2</w:t>
+      </w:r>
+      <w:r>
+        <w:rPr>
+          <w:rFonts w:hint="default" w:ascii="Times New Roman" w:hAnsi="Times New Roman" w:cs="Times New Roman"/>
+          <w:b w:val="0"/>
+          <w:bCs w:val="0"/>
+          <w:sz w:val="24"/>
+          <w:szCs w:val="24"/>
+        </w:rPr>
+        <w:t xml:space="preserve"> </w:t>
+      </w:r>
+      <w:r>
+        <w:rPr>
+          <w:rFonts w:ascii="Times New Roman" w:hAnsi="Times New Roman" w:cs="Times New Roman"/>
+          <w:b w:val="0"/>
+          <w:bCs w:val="0"/>
+          <w:sz w:val="24"/>
+          <w:szCs w:val="24"/>
+        </w:rPr>
+        <w:t>customize.sh</w:t>
+      </w:r>
+      <w:r>
+        <w:rPr>
+          <w:rFonts w:hint="default" w:ascii="Times New Roman" w:hAnsi="Times New Roman" w:cs="Times New Roman"/>
+          <w:b w:val="0"/>
+          <w:bCs w:val="0"/>
+          <w:sz w:val="24"/>
+          <w:szCs w:val="24"/>
+        </w:rPr>
+        <w:t>”和“1.</w:t>
+      </w:r>
+      <w:r>
+        <w:rPr>
+          <w:rFonts w:hint="eastAsia" w:ascii="Times New Roman" w:hAnsi="Times New Roman" w:cs="Times New Roman"/>
+          <w:b w:val="0"/>
+          <w:bCs w:val="0"/>
+          <w:sz w:val="24"/>
+          <w:szCs w:val="24"/>
+          <w:lang w:val="en-US" w:eastAsia="zh-CN"/>
+        </w:rPr>
+        <w:t>3</w:t>
+      </w:r>
+      <w:r>
+        <w:rPr>
+          <w:rFonts w:hint="default" w:ascii="Times New Roman" w:hAnsi="Times New Roman" w:cs="Times New Roman"/>
+          <w:b w:val="0"/>
+          <w:bCs w:val="0"/>
+          <w:sz w:val="24"/>
+          <w:szCs w:val="24"/>
+        </w:rPr>
+        <w:t xml:space="preserve"> Makefile”两步来制作有效升级包。</w:t>
+      </w:r>
+    </w:p>
+    <w:p>
+      <w:pPr>
+        <w:pStyle w:val="43"/>
+        <w:keepNext/>
+        <w:keepLines/>
+        <w:pageBreakBefore w:val="0"/>
         <w:widowControl w:val="0"/>
-        <w:numPr>
-          <w:ilvl w:val="0"/>
-          <w:numId w:val="0"/>
-        </w:numPr>
-        <w:jc w:val="both"/>
-        <w:outlineLvl w:val="0"/>
-        <w:rPr>
-          <w:rFonts w:hint="eastAsia" w:ascii="宋体" w:hAnsi="宋体" w:eastAsia="宋体" w:cs="宋体"/>
-          <w:b/>
-          <w:bCs/>
-          <w:sz w:val="44"/>
-          <w:szCs w:val="44"/>
-          <w:lang w:eastAsia="zh-CN"/>
-        </w:rPr>
-      </w:pPr>
-    </w:p>
-    <w:p>
-      <w:pPr>
+        <w:tabs>
+          <w:tab w:val="left" w:pos="409"/>
+        </w:tabs>
+        <w:kinsoku/>
+        <w:wordWrap/>
+        <w:overflowPunct/>
+        <w:topLinePunct w:val="0"/>
+        <w:autoSpaceDE/>
+        <w:autoSpaceDN/>
+        <w:bidi w:val="0"/>
+        <w:adjustRightInd/>
+        <w:snapToGrid/>
+        <w:spacing w:before="0" w:beforeLines="0" w:after="0" w:afterLines="0" w:line="240" w:lineRule="auto"/>
+        <w:ind w:right="0" w:rightChars="0"/>
+        <w:jc w:val="both"/>
+        <w:textAlignment w:val="auto"/>
+        <w:outlineLvl w:val="2"/>
+        <w:rPr>
+          <w:rFonts w:hint="default" w:ascii="Times New Roman" w:hAnsi="Times New Roman" w:cs="Times New Roman"/>
+          <w:b/>
+          <w:bCs/>
+          <w:sz w:val="28"/>
+          <w:szCs w:val="28"/>
+        </w:rPr>
+      </w:pPr>
+      <w:bookmarkStart w:id="14" w:name="_Toc418492255"/>
+      <w:bookmarkStart w:id="15" w:name="_Toc26114"/>
+      <w:r>
+        <w:rPr>
+          <w:rFonts w:hint="default" w:ascii="Times New Roman" w:hAnsi="Times New Roman" w:cs="Times New Roman"/>
+          <w:b/>
+          <w:bCs/>
+          <w:sz w:val="28"/>
+          <w:szCs w:val="28"/>
+        </w:rPr>
+        <w:t>2.2 jffs2</w:t>
+      </w:r>
+      <w:bookmarkEnd w:id="14"/>
+      <w:bookmarkEnd w:id="15"/>
+    </w:p>
+    <w:p>
+      <w:pPr>
+        <w:pStyle w:val="40"/>
+        <w:pageBreakBefore w:val="0"/>
         <w:widowControl w:val="0"/>
-        <w:numPr>
-          <w:ilvl w:val="0"/>
-          <w:numId w:val="0"/>
-        </w:numPr>
-        <w:jc w:val="both"/>
-        <w:outlineLvl w:val="0"/>
-        <w:rPr>
-          <w:rFonts w:hint="eastAsia" w:ascii="宋体" w:hAnsi="宋体" w:eastAsia="宋体" w:cs="宋体"/>
-          <w:b/>
-          <w:bCs/>
-          <w:sz w:val="44"/>
-          <w:szCs w:val="44"/>
-          <w:lang w:eastAsia="zh-CN"/>
-        </w:rPr>
-      </w:pPr>
-    </w:p>
-    <w:p>
-      <w:pPr>
+        <w:kinsoku/>
+        <w:wordWrap/>
+        <w:overflowPunct/>
+        <w:topLinePunct w:val="0"/>
+        <w:autoSpaceDE/>
+        <w:autoSpaceDN/>
+        <w:bidi w:val="0"/>
+        <w:adjustRightInd/>
+        <w:snapToGrid/>
+        <w:spacing w:before="0" w:after="0" w:line="240" w:lineRule="auto"/>
+        <w:ind w:left="0" w:leftChars="0" w:right="0" w:rightChars="0" w:firstLine="420" w:firstLineChars="0"/>
+        <w:jc w:val="both"/>
+        <w:textAlignment w:val="auto"/>
+        <w:rPr>
+          <w:rFonts w:ascii="Times New Roman" w:hAnsi="Times New Roman" w:cs="Times New Roman"/>
+          <w:b w:val="0"/>
+          <w:bCs w:val="0"/>
+          <w:sz w:val="24"/>
+          <w:szCs w:val="24"/>
+        </w:rPr>
+      </w:pPr>
+      <w:r>
+        <w:rPr>
+          <w:rFonts w:ascii="Times New Roman" w:hAnsi="Times New Roman" w:cs="Times New Roman"/>
+          <w:b w:val="0"/>
+          <w:bCs w:val="0"/>
+          <w:sz w:val="24"/>
+          <w:szCs w:val="24"/>
+        </w:rPr>
+        <w:t>在当前文件系统中任意选择一个位置，制作格式化镜像, 过程如下</w:t>
+      </w:r>
+    </w:p>
+    <w:p>
+      <w:pPr>
+        <w:pStyle w:val="40"/>
+        <w:pageBreakBefore w:val="0"/>
         <w:widowControl w:val="0"/>
-        <w:numPr>
-          <w:ilvl w:val="0"/>
-          <w:numId w:val="0"/>
-        </w:numPr>
-        <w:jc w:val="both"/>
-        <w:outlineLvl w:val="0"/>
-        <w:rPr>
-          <w:rFonts w:hint="eastAsia" w:ascii="宋体" w:hAnsi="宋体" w:eastAsia="宋体" w:cs="宋体"/>
-          <w:b/>
-          <w:bCs/>
-          <w:sz w:val="44"/>
-          <w:szCs w:val="44"/>
-          <w:lang w:eastAsia="zh-CN"/>
-        </w:rPr>
-      </w:pPr>
+        <w:kinsoku/>
+        <w:wordWrap/>
+        <w:overflowPunct/>
+        <w:topLinePunct w:val="0"/>
+        <w:autoSpaceDE/>
+        <w:autoSpaceDN/>
+        <w:bidi w:val="0"/>
+        <w:adjustRightInd/>
+        <w:snapToGrid/>
+        <w:spacing w:before="0" w:after="0" w:line="240" w:lineRule="auto"/>
+        <w:ind w:left="0" w:leftChars="0" w:right="0" w:rightChars="0" w:firstLine="420" w:firstLineChars="0"/>
+        <w:jc w:val="both"/>
+        <w:textAlignment w:val="auto"/>
+        <w:rPr>
+          <w:rFonts w:hint="eastAsia" w:ascii="Times New Roman" w:hAnsi="Times New Roman" w:cs="Times New Roman"/>
+          <w:b w:val="0"/>
+          <w:bCs w:val="0"/>
+          <w:sz w:val="24"/>
+          <w:szCs w:val="24"/>
+        </w:rPr>
+      </w:pPr>
+      <w:r>
+        <w:rPr>
+          <w:rFonts w:hint="eastAsia" w:ascii="Times New Roman" w:hAnsi="Times New Roman" w:cs="Times New Roman"/>
+          <w:b w:val="0"/>
+          <w:bCs w:val="0"/>
+          <w:sz w:val="24"/>
+          <w:szCs w:val="24"/>
+        </w:rPr>
+        <w:t>~/work/x1000/recovery_testseed$ mkdir fs_format</w:t>
+      </w:r>
+    </w:p>
+    <w:p>
+      <w:pPr>
+        <w:pStyle w:val="40"/>
+        <w:pageBreakBefore w:val="0"/>
+        <w:widowControl w:val="0"/>
+        <w:kinsoku/>
+        <w:wordWrap/>
+        <w:overflowPunct/>
+        <w:topLinePunct w:val="0"/>
+        <w:autoSpaceDE/>
+        <w:autoSpaceDN/>
+        <w:bidi w:val="0"/>
+        <w:adjustRightInd/>
+        <w:snapToGrid/>
+        <w:spacing w:before="0" w:after="0" w:line="240" w:lineRule="auto"/>
+        <w:ind w:left="0" w:leftChars="0" w:right="0" w:rightChars="0" w:firstLine="420" w:firstLineChars="0"/>
+        <w:jc w:val="both"/>
+        <w:textAlignment w:val="auto"/>
+        <w:rPr>
+          <w:rFonts w:hint="eastAsia" w:ascii="Times New Roman" w:hAnsi="Times New Roman" w:cs="Times New Roman"/>
+          <w:b w:val="0"/>
+          <w:bCs w:val="0"/>
+          <w:sz w:val="24"/>
+          <w:szCs w:val="24"/>
+        </w:rPr>
+      </w:pPr>
+      <w:r>
+        <w:rPr>
+          <w:rFonts w:hint="eastAsia" w:ascii="Times New Roman" w:hAnsi="Times New Roman" w:cs="Times New Roman"/>
+          <w:b w:val="0"/>
+          <w:bCs w:val="0"/>
+          <w:sz w:val="24"/>
+          <w:szCs w:val="24"/>
+        </w:rPr>
+        <w:t>~/work/x1000/recovery_testseed$ ls -l fs_format/</w:t>
+      </w:r>
+      <w:r>
+        <w:rPr>
+          <w:rFonts w:hint="eastAsia" w:ascii="Times New Roman" w:hAnsi="Times New Roman" w:cs="Times New Roman"/>
+          <w:b w:val="0"/>
+          <w:bCs w:val="0"/>
+          <w:sz w:val="24"/>
+          <w:szCs w:val="24"/>
+        </w:rPr>
+        <w:tab/>
+      </w:r>
+      <w:r>
+        <w:rPr>
+          <w:rFonts w:hint="eastAsia" w:ascii="Times New Roman" w:hAnsi="Times New Roman" w:cs="Times New Roman"/>
+          <w:b w:val="0"/>
+          <w:bCs w:val="0"/>
+          <w:sz w:val="24"/>
+          <w:szCs w:val="24"/>
+        </w:rPr>
+        <w:t># 注意: 这个文件夹内至少应该有一个文件, 文件内容可以为空</w:t>
+      </w:r>
+    </w:p>
+    <w:p>
+      <w:pPr>
+        <w:pStyle w:val="40"/>
+        <w:pageBreakBefore w:val="0"/>
+        <w:widowControl w:val="0"/>
+        <w:kinsoku/>
+        <w:wordWrap/>
+        <w:overflowPunct/>
+        <w:topLinePunct w:val="0"/>
+        <w:autoSpaceDE/>
+        <w:autoSpaceDN/>
+        <w:bidi w:val="0"/>
+        <w:adjustRightInd/>
+        <w:snapToGrid/>
+        <w:spacing w:before="0" w:after="0" w:line="240" w:lineRule="auto"/>
+        <w:ind w:left="0" w:leftChars="0" w:right="0" w:rightChars="0" w:firstLine="420" w:firstLineChars="0"/>
+        <w:jc w:val="both"/>
+        <w:textAlignment w:val="auto"/>
+        <w:rPr>
+          <w:rFonts w:hint="eastAsia" w:ascii="Times New Roman" w:hAnsi="Times New Roman" w:cs="Times New Roman"/>
+          <w:b w:val="0"/>
+          <w:bCs w:val="0"/>
+          <w:sz w:val="24"/>
+          <w:szCs w:val="24"/>
+        </w:rPr>
+      </w:pPr>
+      <w:r>
+        <w:rPr>
+          <w:rFonts w:hint="eastAsia" w:ascii="Times New Roman" w:hAnsi="Times New Roman" w:cs="Times New Roman"/>
+          <w:b w:val="0"/>
+          <w:bCs w:val="0"/>
+          <w:sz w:val="24"/>
+          <w:szCs w:val="24"/>
+        </w:rPr>
+        <w:t xml:space="preserve">-rw-rw-r-- 1 </w:t>
+      </w:r>
+      <w:r>
+        <w:rPr>
+          <w:rFonts w:hint="default" w:ascii="Times New Roman" w:hAnsi="Times New Roman" w:cs="Times New Roman"/>
+          <w:b w:val="0"/>
+          <w:bCs w:val="0"/>
+          <w:sz w:val="24"/>
+          <w:szCs w:val="24"/>
+        </w:rPr>
+        <w:t>torence torence</w:t>
+      </w:r>
+      <w:r>
+        <w:rPr>
+          <w:rFonts w:hint="eastAsia" w:ascii="Times New Roman" w:hAnsi="Times New Roman" w:cs="Times New Roman"/>
+          <w:b w:val="0"/>
+          <w:bCs w:val="0"/>
+          <w:sz w:val="24"/>
+          <w:szCs w:val="24"/>
+        </w:rPr>
+        <w:t xml:space="preserve"> 0 Nov  8 12:19 format</w:t>
+      </w:r>
+    </w:p>
+    <w:p>
+      <w:pPr>
+        <w:pStyle w:val="40"/>
+        <w:pageBreakBefore w:val="0"/>
+        <w:widowControl w:val="0"/>
+        <w:kinsoku/>
+        <w:wordWrap/>
+        <w:overflowPunct/>
+        <w:topLinePunct w:val="0"/>
+        <w:autoSpaceDE/>
+        <w:autoSpaceDN/>
+        <w:bidi w:val="0"/>
+        <w:adjustRightInd/>
+        <w:snapToGrid/>
+        <w:spacing w:before="0" w:after="0" w:line="240" w:lineRule="auto"/>
+        <w:ind w:left="0" w:leftChars="0" w:right="0" w:rightChars="0" w:firstLine="420" w:firstLineChars="0"/>
+        <w:jc w:val="both"/>
+        <w:textAlignment w:val="auto"/>
+        <w:rPr>
+          <w:rFonts w:hint="eastAsia" w:ascii="Times New Roman" w:hAnsi="Times New Roman" w:cs="Times New Roman"/>
+          <w:b w:val="0"/>
+          <w:bCs w:val="0"/>
+          <w:sz w:val="24"/>
+          <w:szCs w:val="24"/>
+        </w:rPr>
+      </w:pPr>
+      <w:r>
+        <w:rPr>
+          <w:rFonts w:hint="eastAsia" w:ascii="Times New Roman" w:hAnsi="Times New Roman" w:cs="Times New Roman"/>
+          <w:b w:val="0"/>
+          <w:bCs w:val="0"/>
+          <w:sz w:val="24"/>
+          <w:szCs w:val="24"/>
+        </w:rPr>
+        <w:t>~/work/x1000/recovery_testseed$ mkfs.jffs2 -e 0x8000 -p 0xc80000 -d fs_format -o formator.jffs2</w:t>
+      </w:r>
+    </w:p>
+    <w:p>
+      <w:pPr>
+        <w:pStyle w:val="40"/>
+        <w:pageBreakBefore w:val="0"/>
+        <w:widowControl w:val="0"/>
+        <w:kinsoku/>
+        <w:wordWrap/>
+        <w:overflowPunct/>
+        <w:topLinePunct w:val="0"/>
+        <w:autoSpaceDE/>
+        <w:autoSpaceDN/>
+        <w:bidi w:val="0"/>
+        <w:adjustRightInd/>
+        <w:snapToGrid/>
+        <w:spacing w:before="0" w:after="0" w:line="240" w:lineRule="auto"/>
+        <w:ind w:left="0" w:leftChars="0" w:right="0" w:rightChars="0" w:firstLine="420" w:firstLineChars="0"/>
+        <w:jc w:val="both"/>
+        <w:textAlignment w:val="auto"/>
+        <w:rPr>
+          <w:rFonts w:hint="eastAsia" w:ascii="Times New Roman" w:hAnsi="Times New Roman" w:cs="Times New Roman"/>
+          <w:b w:val="0"/>
+          <w:bCs w:val="0"/>
+          <w:sz w:val="24"/>
+          <w:szCs w:val="24"/>
+        </w:rPr>
+      </w:pPr>
+      <w:r>
+        <w:rPr>
+          <w:rFonts w:hint="eastAsia" w:ascii="Times New Roman" w:hAnsi="Times New Roman" w:cs="Times New Roman"/>
+          <w:b w:val="0"/>
+          <w:bCs w:val="0"/>
+          <w:sz w:val="24"/>
+          <w:szCs w:val="24"/>
+        </w:rPr>
+        <w:t xml:space="preserve">~/work/x1000/recovery_testseed$ ls -l formator.jffs2 </w:t>
+      </w:r>
+    </w:p>
+    <w:p>
+      <w:pPr>
+        <w:pStyle w:val="40"/>
+        <w:pageBreakBefore w:val="0"/>
+        <w:widowControl w:val="0"/>
+        <w:kinsoku/>
+        <w:wordWrap/>
+        <w:overflowPunct/>
+        <w:topLinePunct w:val="0"/>
+        <w:autoSpaceDE/>
+        <w:autoSpaceDN/>
+        <w:bidi w:val="0"/>
+        <w:adjustRightInd/>
+        <w:snapToGrid/>
+        <w:spacing w:before="0" w:after="0" w:line="240" w:lineRule="auto"/>
+        <w:ind w:left="0" w:leftChars="0" w:right="0" w:rightChars="0" w:firstLine="420" w:firstLineChars="0"/>
+        <w:jc w:val="both"/>
+        <w:textAlignment w:val="auto"/>
+        <w:rPr>
+          <w:rFonts w:hint="eastAsia" w:ascii="Times New Roman" w:hAnsi="Times New Roman" w:cs="Times New Roman"/>
+          <w:b w:val="0"/>
+          <w:bCs w:val="0"/>
+          <w:sz w:val="24"/>
+          <w:szCs w:val="24"/>
+        </w:rPr>
+      </w:pPr>
+      <w:r>
+        <w:rPr>
+          <w:rFonts w:hint="eastAsia" w:ascii="Times New Roman" w:hAnsi="Times New Roman" w:cs="Times New Roman"/>
+          <w:b w:val="0"/>
+          <w:bCs w:val="0"/>
+          <w:sz w:val="24"/>
+          <w:szCs w:val="24"/>
+        </w:rPr>
+        <w:t xml:space="preserve">-rw-r--r-- 1 </w:t>
+      </w:r>
+      <w:r>
+        <w:rPr>
+          <w:rFonts w:hint="default" w:ascii="Times New Roman" w:hAnsi="Times New Roman" w:cs="Times New Roman"/>
+          <w:b w:val="0"/>
+          <w:bCs w:val="0"/>
+          <w:sz w:val="24"/>
+          <w:szCs w:val="24"/>
+        </w:rPr>
+        <w:t>torence</w:t>
+      </w:r>
+      <w:r>
+        <w:rPr>
+          <w:rFonts w:hint="eastAsia" w:ascii="Times New Roman" w:hAnsi="Times New Roman" w:cs="Times New Roman"/>
+          <w:b w:val="0"/>
+          <w:bCs w:val="0"/>
+          <w:sz w:val="24"/>
+          <w:szCs w:val="24"/>
+        </w:rPr>
+        <w:t xml:space="preserve"> </w:t>
+      </w:r>
+      <w:r>
+        <w:rPr>
+          <w:rFonts w:hint="default" w:ascii="Times New Roman" w:hAnsi="Times New Roman" w:cs="Times New Roman"/>
+          <w:b w:val="0"/>
+          <w:bCs w:val="0"/>
+          <w:sz w:val="24"/>
+          <w:szCs w:val="24"/>
+        </w:rPr>
+        <w:t>torence</w:t>
+      </w:r>
+      <w:r>
+        <w:rPr>
+          <w:rFonts w:hint="eastAsia" w:ascii="Times New Roman" w:hAnsi="Times New Roman" w:cs="Times New Roman"/>
+          <w:b w:val="0"/>
+          <w:bCs w:val="0"/>
+          <w:sz w:val="24"/>
+          <w:szCs w:val="24"/>
+        </w:rPr>
+        <w:t xml:space="preserve"> 32768 Nov  8 12:22 formator.jffs2</w:t>
+      </w:r>
+    </w:p>
+    <w:p>
+      <w:pPr>
+        <w:pStyle w:val="40"/>
+        <w:pageBreakBefore w:val="0"/>
+        <w:widowControl w:val="0"/>
+        <w:kinsoku/>
+        <w:wordWrap/>
+        <w:overflowPunct/>
+        <w:topLinePunct w:val="0"/>
+        <w:autoSpaceDE/>
+        <w:autoSpaceDN/>
+        <w:bidi w:val="0"/>
+        <w:adjustRightInd/>
+        <w:snapToGrid/>
+        <w:spacing w:before="0" w:after="0" w:line="240" w:lineRule="auto"/>
+        <w:ind w:left="0" w:leftChars="0" w:right="0" w:rightChars="0" w:firstLine="420" w:firstLineChars="0"/>
+        <w:jc w:val="both"/>
+        <w:textAlignment w:val="auto"/>
+        <w:rPr>
+          <w:rFonts w:hint="default" w:ascii="Times New Roman" w:hAnsi="Times New Roman" w:cs="Times New Roman"/>
+          <w:b w:val="0"/>
+          <w:bCs w:val="0"/>
+          <w:sz w:val="24"/>
+          <w:szCs w:val="24"/>
+        </w:rPr>
+      </w:pPr>
+      <w:r>
+        <w:rPr>
+          <w:rFonts w:hint="default" w:ascii="Times New Roman" w:hAnsi="Times New Roman" w:cs="Times New Roman"/>
+          <w:b w:val="0"/>
+          <w:bCs w:val="0"/>
+          <w:sz w:val="24"/>
+          <w:szCs w:val="24"/>
+        </w:rPr>
+        <w:t>生成formator.</w:t>
+      </w:r>
+      <w:r>
+        <w:rPr>
+          <w:rFonts w:hint="eastAsia" w:ascii="Times New Roman" w:hAnsi="Times New Roman" w:cs="Times New Roman"/>
+          <w:b w:val="0"/>
+          <w:bCs w:val="0"/>
+          <w:sz w:val="24"/>
+          <w:szCs w:val="24"/>
+        </w:rPr>
+        <w:t>jffs2</w:t>
+      </w:r>
+      <w:r>
+        <w:rPr>
+          <w:rFonts w:hint="default" w:ascii="Times New Roman" w:hAnsi="Times New Roman" w:cs="Times New Roman"/>
+          <w:b w:val="0"/>
+          <w:bCs w:val="0"/>
+          <w:sz w:val="24"/>
+          <w:szCs w:val="24"/>
+        </w:rPr>
+        <w:t>后，重新执行“1.</w:t>
+      </w:r>
+      <w:r>
+        <w:rPr>
+          <w:rFonts w:hint="eastAsia" w:ascii="Times New Roman" w:hAnsi="Times New Roman" w:cs="Times New Roman"/>
+          <w:b w:val="0"/>
+          <w:bCs w:val="0"/>
+          <w:sz w:val="24"/>
+          <w:szCs w:val="24"/>
+          <w:lang w:val="en-US" w:eastAsia="zh-CN"/>
+        </w:rPr>
+        <w:t>2</w:t>
+      </w:r>
+      <w:r>
+        <w:rPr>
+          <w:rFonts w:hint="default" w:ascii="Times New Roman" w:hAnsi="Times New Roman" w:cs="Times New Roman"/>
+          <w:b w:val="0"/>
+          <w:bCs w:val="0"/>
+          <w:sz w:val="24"/>
+          <w:szCs w:val="24"/>
+        </w:rPr>
+        <w:t xml:space="preserve"> </w:t>
+      </w:r>
+      <w:r>
+        <w:rPr>
+          <w:rFonts w:ascii="Times New Roman" w:hAnsi="Times New Roman" w:cs="Times New Roman"/>
+          <w:b w:val="0"/>
+          <w:bCs w:val="0"/>
+          <w:sz w:val="24"/>
+          <w:szCs w:val="24"/>
+        </w:rPr>
+        <w:t>customize.sh</w:t>
+      </w:r>
+      <w:r>
+        <w:rPr>
+          <w:rFonts w:hint="default" w:ascii="Times New Roman" w:hAnsi="Times New Roman" w:cs="Times New Roman"/>
+          <w:b w:val="0"/>
+          <w:bCs w:val="0"/>
+          <w:sz w:val="24"/>
+          <w:szCs w:val="24"/>
+        </w:rPr>
+        <w:t>”和“1.</w:t>
+      </w:r>
+      <w:r>
+        <w:rPr>
+          <w:rFonts w:hint="eastAsia" w:ascii="Times New Roman" w:hAnsi="Times New Roman" w:cs="Times New Roman"/>
+          <w:b w:val="0"/>
+          <w:bCs w:val="0"/>
+          <w:sz w:val="24"/>
+          <w:szCs w:val="24"/>
+          <w:lang w:val="en-US" w:eastAsia="zh-CN"/>
+        </w:rPr>
+        <w:t>3</w:t>
+      </w:r>
+      <w:r>
+        <w:rPr>
+          <w:rFonts w:hint="default" w:ascii="Times New Roman" w:hAnsi="Times New Roman" w:cs="Times New Roman"/>
+          <w:b w:val="0"/>
+          <w:bCs w:val="0"/>
+          <w:sz w:val="24"/>
+          <w:szCs w:val="24"/>
+        </w:rPr>
+        <w:t xml:space="preserve"> Makefile”两步来制作有效升级包</w:t>
+      </w:r>
     </w:p>
     <w:p>
       <w:pPr>
@@ -16353,7 +17393,7 @@
           <w:lang w:val="en-US" w:eastAsia="zh-CN"/>
         </w:rPr>
       </w:pPr>
-      <w:bookmarkStart w:id="10" w:name="_Toc6713"/>
+      <w:bookmarkStart w:id="16" w:name="_Toc30839"/>
       <w:r>
         <w:rPr>
           <w:rFonts w:hint="eastAsia" w:ascii="宋体" w:hAnsi="宋体" w:eastAsia="宋体" w:cs="宋体"/>
@@ -16365,7 +17405,7 @@
         </w:rPr>
         <w:t>QA</w:t>
       </w:r>
-      <w:bookmarkEnd w:id="10"/>
+      <w:bookmarkEnd w:id="16"/>
     </w:p>
     <w:p>
       <w:pPr>
@@ -18127,7 +19167,7 @@
     <w:lsdException w:uiPriority="99" w:name="Table Web 2"/>
     <w:lsdException w:uiPriority="99" w:name="Table Web 3"/>
     <w:lsdException w:uiPriority="99" w:name="Balloon Text"/>
-    <w:lsdException w:unhideWhenUsed="0" w:uiPriority="39" w:semiHidden="0" w:name="Table Grid"/>
+    <w:lsdException w:qFormat="1" w:unhideWhenUsed="0" w:uiPriority="39" w:semiHidden="0" w:name="Table Grid"/>
     <w:lsdException w:uiPriority="99" w:name="Table Theme"/>
     <w:lsdException w:unhideWhenUsed="0" w:uiPriority="60" w:semiHidden="0" w:name="Light Shading"/>
     <w:lsdException w:unhideWhenUsed="0" w:uiPriority="61" w:semiHidden="0" w:name="Light List"/>
@@ -18534,6 +19574,7 @@
   <w:style w:type="table" w:styleId="21">
     <w:name w:val="Table Grid"/>
     <w:basedOn w:val="20"/>
+    <w:qFormat/>
     <w:uiPriority w:val="39"/>
     <w:tblPr>
       <w:tblBorders>
@@ -18806,6 +19847,37 @@
       <w:kern w:val="44"/>
       <w:sz w:val="36"/>
       <w:szCs w:val="36"/>
+    </w:rPr>
+  </w:style>
+  <w:style w:type="paragraph" w:customStyle="1" w:styleId="42">
+    <w:name w:val="标题2_20160916"/>
+    <w:basedOn w:val="3"/>
+    <w:uiPriority w:val="0"/>
+    <w:pPr>
+      <w:spacing w:before="30" w:beforeLines="30" w:beforeAutospacing="0" w:after="30" w:afterLines="30" w:afterAutospacing="0"/>
+      <w:jc w:val="left"/>
+      <w:outlineLvl w:val="1"/>
+    </w:pPr>
+    <w:rPr>
+      <w:rFonts w:ascii="宋体" w:hAnsi="宋体" w:eastAsia="宋体"/>
+      <w:b w:val="0"/>
+      <w:i/>
+      <w:sz w:val="32"/>
+    </w:rPr>
+  </w:style>
+  <w:style w:type="paragraph" w:customStyle="1" w:styleId="43">
+    <w:name w:val="标题3_20160916"/>
+    <w:basedOn w:val="4"/>
+    <w:qFormat/>
+    <w:uiPriority w:val="0"/>
+    <w:pPr>
+      <w:spacing w:before="62" w:beforeLines="20" w:beforeAutospacing="0" w:after="62" w:afterLines="20" w:afterAutospacing="0"/>
+      <w:outlineLvl w:val="2"/>
+    </w:pPr>
+    <w:rPr>
+      <w:rFonts w:ascii="宋体" w:hAnsi="宋体" w:eastAsia="宋体"/>
+      <w:sz w:val="28"/>
+      <w:szCs w:val="28"/>
     </w:rPr>
   </w:style>
 </w:styles>

</xml_diff>